<commit_message>
Chapters 3 and 4 updates
Multiple updates on Chapters 3 and 4
</commit_message>
<xml_diff>
--- a/doc/Documents/Chapter 3.docx
+++ b/doc/Documents/Chapter 3.docx
@@ -29,6 +29,47 @@
           <w:lang w:val="en-GB"/>
         </w:rPr>
         <w:t>Chapter 3</w:t>
+      </w:r>
+    </w:p>
+    <w:p>
+      <w:pPr>
+        <w:tabs>
+          <w:tab w:val="left" w:pos="0"/>
+        </w:tabs>
+        <w:spacing w:line="360" w:lineRule="auto"/>
+        <w:ind w:left="4" w:hanging="4"/>
+        <w:jc w:val="both"/>
+        <w:rPr>
+          <w:sz w:val="24"/>
+          <w:szCs w:val="24"/>
+          <w:lang w:val="en-GB"/>
+        </w:rPr>
+      </w:pPr>
+    </w:p>
+    <w:p>
+      <w:pPr>
+        <w:tabs>
+          <w:tab w:val="left" w:pos="0"/>
+        </w:tabs>
+        <w:spacing w:line="360" w:lineRule="auto"/>
+        <w:ind w:left="4" w:hanging="4"/>
+        <w:jc w:val="both"/>
+        <w:rPr>
+          <w:b/>
+          <w:bCs/>
+          <w:color w:val="000000"/>
+          <w:sz w:val="44"/>
+          <w:szCs w:val="44"/>
+          <w:lang w:val="en-GB"/>
+        </w:rPr>
+      </w:pPr>
+      <w:r>
+        <w:rPr>
+          <w:sz w:val="24"/>
+          <w:szCs w:val="24"/>
+          <w:lang w:val="en-GB"/>
+        </w:rPr>
+        <w:t>This chapter will discuss the research methodologies validity and reliability with relation to the topic chosen. Additionally, this chapter will include the research strategy, data collection methods and tools, prototype, pilot testing, errors, ethical consideration, and conclusion.</w:t>
       </w:r>
     </w:p>
     <w:p>
@@ -239,6 +280,187 @@
           <w:lang w:val="en-GB"/>
         </w:rPr>
       </w:pPr>
+      <w:r>
+        <w:rPr>
+          <w:rFonts w:eastAsia="Arial"/>
+          <w:noProof/>
+          <w:color w:val="000000"/>
+          <w:sz w:val="24"/>
+          <w:szCs w:val="24"/>
+          <w:lang w:val="en-GB"/>
+        </w:rPr>
+        <mc:AlternateContent>
+          <mc:Choice Requires="wpg">
+            <w:drawing>
+              <wp:anchor distT="0" distB="0" distL="114300" distR="114300" simplePos="0" relativeHeight="251670528" behindDoc="0" locked="0" layoutInCell="1" allowOverlap="1" wp14:anchorId="09366596" wp14:editId="4FD869D8">
+                <wp:simplePos x="0" y="0"/>
+                <wp:positionH relativeFrom="column">
+                  <wp:posOffset>560070</wp:posOffset>
+                </wp:positionH>
+                <wp:positionV relativeFrom="paragraph">
+                  <wp:posOffset>253365</wp:posOffset>
+                </wp:positionV>
+                <wp:extent cx="5514975" cy="1828165"/>
+                <wp:effectExtent l="0" t="0" r="9525" b="635"/>
+                <wp:wrapTopAndBottom/>
+                <wp:docPr id="11" name="Group 11"/>
+                <wp:cNvGraphicFramePr/>
+                <a:graphic xmlns:a="http://schemas.openxmlformats.org/drawingml/2006/main">
+                  <a:graphicData uri="http://schemas.microsoft.com/office/word/2010/wordprocessingGroup">
+                    <wpg:wgp>
+                      <wpg:cNvGrpSpPr/>
+                      <wpg:grpSpPr>
+                        <a:xfrm>
+                          <a:off x="0" y="0"/>
+                          <a:ext cx="5514975" cy="1828165"/>
+                          <a:chOff x="0" y="0"/>
+                          <a:chExt cx="5514975" cy="1828932"/>
+                        </a:xfrm>
+                      </wpg:grpSpPr>
+                      <pic:pic xmlns:pic="http://schemas.openxmlformats.org/drawingml/2006/picture">
+                        <pic:nvPicPr>
+                          <pic:cNvPr id="9" name="Picture 9" descr="Graphical user interface, text, application, chat or text message&#10;&#10;Description automatically generated"/>
+                          <pic:cNvPicPr>
+                            <a:picLocks noChangeAspect="1"/>
+                          </pic:cNvPicPr>
+                        </pic:nvPicPr>
+                        <pic:blipFill>
+                          <a:blip r:embed="rId5">
+                            <a:extLst>
+                              <a:ext uri="{28A0092B-C50C-407E-A947-70E740481C1C}">
+                                <a14:useLocalDpi xmlns:a14="http://schemas.microsoft.com/office/drawing/2010/main" val="0"/>
+                              </a:ext>
+                            </a:extLst>
+                          </a:blip>
+                          <a:stretch>
+                            <a:fillRect/>
+                          </a:stretch>
+                        </pic:blipFill>
+                        <pic:spPr>
+                          <a:xfrm>
+                            <a:off x="0" y="0"/>
+                            <a:ext cx="5514975" cy="1666875"/>
+                          </a:xfrm>
+                          <a:prstGeom prst="rect">
+                            <a:avLst/>
+                          </a:prstGeom>
+                        </pic:spPr>
+                      </pic:pic>
+                      <wps:wsp>
+                        <wps:cNvPr id="10" name="Text Box 2"/>
+                        <wps:cNvSpPr txBox="1">
+                          <a:spLocks noChangeArrowheads="1"/>
+                        </wps:cNvSpPr>
+                        <wps:spPr bwMode="auto">
+                          <a:xfrm>
+                            <a:off x="1820850" y="1581918"/>
+                            <a:ext cx="1908312" cy="247014"/>
+                          </a:xfrm>
+                          <a:prstGeom prst="rect">
+                            <a:avLst/>
+                          </a:prstGeom>
+                          <a:noFill/>
+                          <a:ln w="9525">
+                            <a:noFill/>
+                            <a:miter lim="800000"/>
+                            <a:headEnd/>
+                            <a:tailEnd/>
+                          </a:ln>
+                        </wps:spPr>
+                        <wps:txbx>
+                          <w:txbxContent>
+                            <w:p>
+                              <w:r>
+                                <w:t>Figure 3.1 – Deductive reasoning</w:t>
+                              </w:r>
+                            </w:p>
+                          </w:txbxContent>
+                        </wps:txbx>
+                        <wps:bodyPr rot="0" vert="horz" wrap="square" lIns="91440" tIns="45720" rIns="91440" bIns="45720" anchor="t" anchorCtr="0">
+                          <a:spAutoFit/>
+                        </wps:bodyPr>
+                      </wps:wsp>
+                    </wpg:wgp>
+                  </a:graphicData>
+                </a:graphic>
+                <wp14:sizeRelV relativeFrom="margin">
+                  <wp14:pctHeight>0</wp14:pctHeight>
+                </wp14:sizeRelV>
+              </wp:anchor>
+            </w:drawing>
+          </mc:Choice>
+          <mc:Fallback>
+            <w:pict>
+              <v:group w14:anchorId="09366596" id="Group 11" o:spid="_x0000_s1026" style="position:absolute;left:0;text-align:left;margin-left:44.1pt;margin-top:19.95pt;width:434.25pt;height:143.95pt;z-index:251670528;mso-height-relative:margin" coordsize="55149,18289" o:gfxdata="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">
+                <v:shapetype id="_x0000_t75" coordsize="21600,21600" o:spt="75" o:preferrelative="t" path="m@4@5l@4@11@9@11@9@5xe" filled="f" stroked="f">
+                  <v:stroke joinstyle="miter"/>
+                  <v:formulas>
+                    <v:f eqn="if lineDrawn pixelLineWidth 0"/>
+                    <v:f eqn="sum @0 1 0"/>
+                    <v:f eqn="sum 0 0 @1"/>
+                    <v:f eqn="prod @2 1 2"/>
+                    <v:f eqn="prod @3 21600 pixelWidth"/>
+                    <v:f eqn="prod @3 21600 pixelHeight"/>
+                    <v:f eqn="sum @0 0 1"/>
+                    <v:f eqn="prod @6 1 2"/>
+                    <v:f eqn="prod @7 21600 pixelWidth"/>
+                    <v:f eqn="sum @8 21600 0"/>
+                    <v:f eqn="prod @7 21600 pixelHeight"/>
+                    <v:f eqn="sum @10 21600 0"/>
+                  </v:formulas>
+                  <v:path o:extrusionok="f" gradientshapeok="t" o:connecttype="rect"/>
+                  <o:lock v:ext="edit" aspectratio="t"/>
+                </v:shapetype>
+                <v:shape id="Picture 9" o:spid="_x0000_s1027" type="#_x0000_t75" alt="Graphical user interface, text, application, chat or text message&#10;&#10;Description automatically generated" style="position:absolute;width:55149;height:16668;visibility:visible;mso-wrap-style:square" o:gfxdata="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">
+                  <v:imagedata r:id="rId6" o:title="Graphical user interface, text, application, chat or text message&#10;&#10;Description automatically generated"/>
+                </v:shape>
+                <v:shapetype id="_x0000_t202" coordsize="21600,21600" o:spt="202" path="m,l,21600r21600,l21600,xe">
+                  <v:stroke joinstyle="miter"/>
+                  <v:path gradientshapeok="t" o:connecttype="rect"/>
+                </v:shapetype>
+                <v:shape id="_x0000_s1028" type="#_x0000_t202" style="position:absolute;left:18208;top:15819;width:19083;height:2470;visibility:visible;mso-wrap-style:square;v-text-anchor:top" o:gfxdata="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" filled="f" stroked="f">
+                  <v:textbox style="mso-fit-shape-to-text:t">
+                    <w:txbxContent>
+                      <w:p>
+                        <w:r>
+                          <w:t>Figure 3.</w:t>
+                        </w:r>
+                        <w:r>
+                          <w:t>1</w:t>
+                        </w:r>
+                        <w:r>
+                          <w:t xml:space="preserve"> – </w:t>
+                        </w:r>
+                        <w:r>
+                          <w:t>Deductive reasoning</w:t>
+                        </w:r>
+                      </w:p>
+                    </w:txbxContent>
+                  </v:textbox>
+                </v:shape>
+                <w10:wrap type="topAndBottom"/>
+              </v:group>
+            </w:pict>
+          </mc:Fallback>
+        </mc:AlternateContent>
+      </w:r>
+    </w:p>
+    <w:p>
+      <w:pPr>
+        <w:tabs>
+          <w:tab w:val="left" w:pos="0"/>
+        </w:tabs>
+        <w:spacing w:line="360" w:lineRule="auto"/>
+        <w:ind w:left="2" w:hanging="2"/>
+        <w:jc w:val="both"/>
+        <w:rPr>
+          <w:rFonts w:eastAsia="Arial"/>
+          <w:color w:val="000000"/>
+          <w:sz w:val="24"/>
+          <w:szCs w:val="24"/>
+          <w:lang w:val="en-GB"/>
+        </w:rPr>
+      </w:pPr>
     </w:p>
     <w:p>
       <w:pPr>
@@ -286,7 +508,7 @@
           <w:szCs w:val="24"/>
           <w:lang w:val="en-GB"/>
         </w:rPr>
-        <w:t xml:space="preserve">3.1.2 </w:t>
+        <w:t>3.1.</w:t>
       </w:r>
       <w:r>
         <w:rPr>
@@ -298,7 +520,43 @@
           <w:szCs w:val="24"/>
           <w:lang w:val="en-GB"/>
         </w:rPr>
-        <w:t>Research Design</w:t>
+        <w:t>1</w:t>
+      </w:r>
+      <w:r>
+        <w:rPr>
+          <w:rFonts w:ascii="Times New Roman" w:hAnsi="Times New Roman" w:cs="Times New Roman"/>
+          <w:b/>
+          <w:bCs/>
+          <w:color w:val="000000"/>
+          <w:sz w:val="24"/>
+          <w:szCs w:val="24"/>
+          <w:lang w:val="en-GB"/>
+        </w:rPr>
+        <w:t xml:space="preserve"> </w:t>
+      </w:r>
+      <w:r>
+        <w:rPr>
+          <w:rFonts w:ascii="Times New Roman" w:hAnsi="Times New Roman" w:cs="Times New Roman"/>
+          <w:b/>
+          <w:bCs/>
+          <w:color w:val="000000"/>
+          <w:sz w:val="24"/>
+          <w:szCs w:val="24"/>
+          <w:lang w:val="en-GB"/>
+        </w:rPr>
+        <w:t xml:space="preserve">Research </w:t>
+      </w:r>
+      <w:r>
+        <w:rPr>
+          <w:rFonts w:ascii="Times New Roman" w:hAnsi="Times New Roman" w:cs="Times New Roman"/>
+          <w:b/>
+          <w:bCs/>
+          <w:color w:val="000000"/>
+          <w:sz w:val="24"/>
+          <w:szCs w:val="24"/>
+          <w:lang w:val="en-GB"/>
+        </w:rPr>
+        <w:t>Method</w:t>
       </w:r>
     </w:p>
     <w:p>
@@ -374,19 +632,241 @@
           <w:szCs w:val="24"/>
           <w:lang w:val="en-GB"/>
         </w:rPr>
-        <w:t xml:space="preserve"> (McCusker and Gunaydin).</w:t>
-      </w:r>
-    </w:p>
-    <w:p>
-      <w:pPr>
-        <w:spacing w:line="360" w:lineRule="auto"/>
-        <w:jc w:val="both"/>
-        <w:rPr>
-          <w:sz w:val="24"/>
-          <w:szCs w:val="24"/>
-          <w:lang w:val="en-GB"/>
-        </w:rPr>
-      </w:pPr>
+        <w:t xml:space="preserve"> (McCusker and </w:t>
+      </w:r>
+      <w:proofErr w:type="spellStart"/>
+      <w:r>
+        <w:rPr>
+          <w:sz w:val="24"/>
+          <w:szCs w:val="24"/>
+          <w:lang w:val="en-GB"/>
+        </w:rPr>
+        <w:t>Gunaydin</w:t>
+      </w:r>
+      <w:proofErr w:type="spellEnd"/>
+      <w:r>
+        <w:rPr>
+          <w:sz w:val="24"/>
+          <w:szCs w:val="24"/>
+          <w:lang w:val="en-GB"/>
+        </w:rPr>
+        <w:t>).</w:t>
+      </w:r>
+    </w:p>
+    <w:p>
+      <w:pPr>
+        <w:spacing w:line="360" w:lineRule="auto"/>
+        <w:jc w:val="both"/>
+        <w:rPr>
+          <w:sz w:val="24"/>
+          <w:szCs w:val="24"/>
+          <w:lang w:val="en-GB"/>
+        </w:rPr>
+      </w:pPr>
+    </w:p>
+    <w:p>
+      <w:pPr>
+        <w:spacing w:line="360" w:lineRule="auto"/>
+        <w:jc w:val="both"/>
+        <w:rPr>
+          <w:sz w:val="24"/>
+          <w:szCs w:val="24"/>
+          <w:lang w:val="en-GB"/>
+        </w:rPr>
+      </w:pPr>
+      <w:r>
+        <w:rPr>
+          <w:sz w:val="24"/>
+          <w:szCs w:val="24"/>
+          <w:lang w:val="en-GB"/>
+        </w:rPr>
+        <w:lastRenderedPageBreak/>
+        <w:t xml:space="preserve">Once data is gathered, </w:t>
+      </w:r>
+      <w:r>
+        <w:rPr>
+          <w:sz w:val="24"/>
+          <w:szCs w:val="24"/>
+          <w:lang w:val="en-GB"/>
+        </w:rPr>
+        <w:t xml:space="preserve">it is to be </w:t>
+      </w:r>
+      <w:r>
+        <w:rPr>
+          <w:sz w:val="24"/>
+          <w:szCs w:val="24"/>
+          <w:lang w:val="en-GB"/>
+        </w:rPr>
+        <w:t>process</w:t>
+      </w:r>
+      <w:r>
+        <w:rPr>
+          <w:sz w:val="24"/>
+          <w:szCs w:val="24"/>
+          <w:lang w:val="en-GB"/>
+        </w:rPr>
+        <w:t>ed</w:t>
+      </w:r>
+      <w:r>
+        <w:rPr>
+          <w:sz w:val="24"/>
+          <w:szCs w:val="24"/>
+          <w:lang w:val="en-GB"/>
+        </w:rPr>
+        <w:t xml:space="preserve"> before </w:t>
+      </w:r>
+      <w:r>
+        <w:rPr>
+          <w:sz w:val="24"/>
+          <w:szCs w:val="24"/>
+          <w:lang w:val="en-GB"/>
+        </w:rPr>
+        <w:t>analysis</w:t>
+      </w:r>
+      <w:r>
+        <w:rPr>
+          <w:sz w:val="24"/>
+          <w:szCs w:val="24"/>
+          <w:lang w:val="en-GB"/>
+        </w:rPr>
+        <w:t>. For example, survey and test data may need to be transformed from words to numbers. Then, statistical analysis</w:t>
+      </w:r>
+      <w:r>
+        <w:rPr>
+          <w:sz w:val="24"/>
+          <w:szCs w:val="24"/>
+          <w:lang w:val="en-GB"/>
+        </w:rPr>
+        <w:t xml:space="preserve"> is used</w:t>
+      </w:r>
+      <w:r>
+        <w:rPr>
+          <w:sz w:val="24"/>
+          <w:szCs w:val="24"/>
+          <w:lang w:val="en-GB"/>
+        </w:rPr>
+        <w:t xml:space="preserve"> to answer your research questions.</w:t>
+      </w:r>
+      <w:r>
+        <w:rPr>
+          <w:sz w:val="24"/>
+          <w:szCs w:val="24"/>
+          <w:lang w:val="en-GB"/>
+        </w:rPr>
+        <w:t xml:space="preserve"> </w:t>
+      </w:r>
+      <w:r>
+        <w:rPr>
+          <w:sz w:val="24"/>
+          <w:szCs w:val="24"/>
+          <w:lang w:val="en-GB"/>
+        </w:rPr>
+        <w:t xml:space="preserve">You can also evaluate the consistency and legitimacy of </w:t>
+      </w:r>
+      <w:r>
+        <w:rPr>
+          <w:sz w:val="24"/>
+          <w:szCs w:val="24"/>
+          <w:lang w:val="en-GB"/>
+        </w:rPr>
+        <w:t xml:space="preserve">the </w:t>
+      </w:r>
+      <w:r>
+        <w:rPr>
+          <w:sz w:val="24"/>
+          <w:szCs w:val="24"/>
+          <w:lang w:val="en-GB"/>
+        </w:rPr>
+        <w:t xml:space="preserve">data collection methods to indicate how consistently and accurately </w:t>
+      </w:r>
+      <w:r>
+        <w:rPr>
+          <w:sz w:val="24"/>
+          <w:szCs w:val="24"/>
+          <w:lang w:val="en-GB"/>
+        </w:rPr>
+        <w:t>the</w:t>
+      </w:r>
+      <w:r>
+        <w:rPr>
+          <w:sz w:val="24"/>
+          <w:szCs w:val="24"/>
+          <w:lang w:val="en-GB"/>
+        </w:rPr>
+        <w:t xml:space="preserve"> methods actually measured what </w:t>
+      </w:r>
+      <w:r>
+        <w:rPr>
+          <w:sz w:val="24"/>
+          <w:szCs w:val="24"/>
+          <w:lang w:val="en-GB"/>
+        </w:rPr>
+        <w:t>their initial intention was for.</w:t>
+      </w:r>
+      <w:r>
+        <w:rPr>
+          <w:sz w:val="24"/>
+          <w:szCs w:val="24"/>
+          <w:lang w:val="en-GB"/>
+        </w:rPr>
+        <w:t xml:space="preserve"> </w:t>
+      </w:r>
+      <w:r>
+        <w:rPr>
+          <w:sz w:val="24"/>
+          <w:szCs w:val="24"/>
+          <w:lang w:val="en-GB"/>
+        </w:rPr>
+        <w:t xml:space="preserve">Quantitative research templates are factual, detailed, and investigational. The results </w:t>
+      </w:r>
+      <w:r>
+        <w:rPr>
+          <w:sz w:val="24"/>
+          <w:szCs w:val="24"/>
+          <w:lang w:val="en-GB"/>
+        </w:rPr>
+        <w:t>attained</w:t>
+      </w:r>
+      <w:r>
+        <w:rPr>
+          <w:sz w:val="24"/>
+          <w:szCs w:val="24"/>
+          <w:lang w:val="en-GB"/>
+        </w:rPr>
+        <w:t xml:space="preserve"> from this research method are </w:t>
+      </w:r>
+      <w:r>
+        <w:rPr>
+          <w:sz w:val="24"/>
+          <w:szCs w:val="24"/>
+          <w:lang w:val="en-GB"/>
+        </w:rPr>
+        <w:t>rational</w:t>
+      </w:r>
+      <w:r>
+        <w:rPr>
+          <w:sz w:val="24"/>
+          <w:szCs w:val="24"/>
+          <w:lang w:val="en-GB"/>
+        </w:rPr>
+        <w:t xml:space="preserve">, statistical, and </w:t>
+      </w:r>
+      <w:r>
+        <w:rPr>
+          <w:sz w:val="24"/>
+          <w:szCs w:val="24"/>
+          <w:lang w:val="en-GB"/>
+        </w:rPr>
+        <w:t>neutral</w:t>
+      </w:r>
+      <w:r>
+        <w:rPr>
+          <w:sz w:val="24"/>
+          <w:szCs w:val="24"/>
+          <w:lang w:val="en-GB"/>
+        </w:rPr>
+        <w:t xml:space="preserve">. </w:t>
+      </w:r>
     </w:p>
     <w:p>
       <w:pPr>
@@ -428,6 +908,403 @@
           <w:szCs w:val="24"/>
           <w:lang w:val="en-GB"/>
         </w:rPr>
+        <w:t>3.1.</w:t>
+      </w:r>
+      <w:r>
+        <w:rPr>
+          <w:rFonts w:ascii="Times New Roman" w:hAnsi="Times New Roman" w:cs="Times New Roman"/>
+          <w:b/>
+          <w:bCs/>
+          <w:color w:val="000000"/>
+          <w:sz w:val="24"/>
+          <w:szCs w:val="24"/>
+          <w:lang w:val="en-GB"/>
+        </w:rPr>
+        <w:t>2</w:t>
+      </w:r>
+      <w:r>
+        <w:rPr>
+          <w:rFonts w:ascii="Times New Roman" w:hAnsi="Times New Roman" w:cs="Times New Roman"/>
+          <w:b/>
+          <w:bCs/>
+          <w:color w:val="000000"/>
+          <w:sz w:val="24"/>
+          <w:szCs w:val="24"/>
+          <w:lang w:val="en-GB"/>
+        </w:rPr>
+        <w:t xml:space="preserve"> Research </w:t>
+      </w:r>
+      <w:r>
+        <w:rPr>
+          <w:rFonts w:ascii="Times New Roman" w:hAnsi="Times New Roman" w:cs="Times New Roman"/>
+          <w:b/>
+          <w:bCs/>
+          <w:color w:val="000000"/>
+          <w:sz w:val="24"/>
+          <w:szCs w:val="24"/>
+          <w:lang w:val="en-GB"/>
+        </w:rPr>
+        <w:t>Method Justification</w:t>
+      </w:r>
+    </w:p>
+    <w:p>
+      <w:pPr>
+        <w:spacing w:line="360" w:lineRule="auto"/>
+        <w:jc w:val="both"/>
+        <w:rPr>
+          <w:sz w:val="24"/>
+          <w:szCs w:val="24"/>
+          <w:lang w:val="en-GB"/>
+        </w:rPr>
+      </w:pPr>
+    </w:p>
+    <w:p>
+      <w:pPr>
+        <w:spacing w:line="360" w:lineRule="auto"/>
+        <w:jc w:val="both"/>
+        <w:rPr>
+          <w:sz w:val="24"/>
+          <w:szCs w:val="24"/>
+          <w:lang w:val="en-GB"/>
+        </w:rPr>
+      </w:pPr>
+      <w:r>
+        <w:rPr>
+          <w:sz w:val="24"/>
+          <w:szCs w:val="24"/>
+          <w:lang w:val="en-GB"/>
+        </w:rPr>
+        <w:t xml:space="preserve">Quantitative research is </w:t>
+      </w:r>
+      <w:r>
+        <w:rPr>
+          <w:sz w:val="24"/>
+          <w:szCs w:val="24"/>
+          <w:lang w:val="en-GB"/>
+        </w:rPr>
+        <w:t>regularly</w:t>
+      </w:r>
+      <w:r>
+        <w:rPr>
+          <w:sz w:val="24"/>
+          <w:szCs w:val="24"/>
+          <w:lang w:val="en-GB"/>
+        </w:rPr>
+        <w:t xml:space="preserve"> used to </w:t>
+      </w:r>
+      <w:r>
+        <w:rPr>
+          <w:sz w:val="24"/>
+          <w:szCs w:val="24"/>
+          <w:lang w:val="en-GB"/>
+        </w:rPr>
+        <w:t>normalize</w:t>
+      </w:r>
+      <w:r>
+        <w:rPr>
+          <w:sz w:val="24"/>
+          <w:szCs w:val="24"/>
+          <w:lang w:val="en-GB"/>
+        </w:rPr>
+        <w:t xml:space="preserve"> data collection and generalize </w:t>
+      </w:r>
+      <w:r>
+        <w:rPr>
+          <w:sz w:val="24"/>
+          <w:szCs w:val="24"/>
+          <w:lang w:val="en-GB"/>
+        </w:rPr>
+        <w:t>conclusions</w:t>
+      </w:r>
+      <w:r>
+        <w:rPr>
+          <w:sz w:val="24"/>
+          <w:szCs w:val="24"/>
+          <w:lang w:val="en-GB"/>
+        </w:rPr>
+        <w:t>.</w:t>
+      </w:r>
+      <w:r>
+        <w:rPr>
+          <w:sz w:val="24"/>
+          <w:szCs w:val="24"/>
+          <w:lang w:val="en-GB"/>
+        </w:rPr>
+        <w:t xml:space="preserve"> </w:t>
+      </w:r>
+      <w:r>
+        <w:rPr>
+          <w:sz w:val="24"/>
+          <w:szCs w:val="24"/>
+          <w:lang w:val="en-GB"/>
+        </w:rPr>
+        <w:t>Organized</w:t>
+      </w:r>
+      <w:r>
+        <w:rPr>
+          <w:sz w:val="24"/>
+          <w:szCs w:val="24"/>
+          <w:lang w:val="en-GB"/>
+        </w:rPr>
+        <w:t xml:space="preserve"> tools such as surveys, polls, or questionnaires are used to </w:t>
+      </w:r>
+      <w:r>
+        <w:rPr>
+          <w:sz w:val="24"/>
+          <w:szCs w:val="24"/>
+          <w:lang w:val="en-GB"/>
+        </w:rPr>
+        <w:t>collect</w:t>
+      </w:r>
+      <w:r>
+        <w:rPr>
+          <w:sz w:val="24"/>
+          <w:szCs w:val="24"/>
+          <w:lang w:val="en-GB"/>
+        </w:rPr>
+        <w:t xml:space="preserve"> quantitative data. Using such </w:t>
+      </w:r>
+      <w:r>
+        <w:rPr>
+          <w:sz w:val="24"/>
+          <w:szCs w:val="24"/>
+          <w:lang w:val="en-GB"/>
+        </w:rPr>
+        <w:t>structure</w:t>
+      </w:r>
+      <w:r>
+        <w:rPr>
+          <w:sz w:val="24"/>
+          <w:szCs w:val="24"/>
+          <w:lang w:val="en-GB"/>
+        </w:rPr>
+        <w:t>d</w:t>
+      </w:r>
+      <w:r>
+        <w:rPr>
+          <w:sz w:val="24"/>
+          <w:szCs w:val="24"/>
+          <w:lang w:val="en-GB"/>
+        </w:rPr>
+        <w:t xml:space="preserve"> methods </w:t>
+      </w:r>
+      <w:r>
+        <w:rPr>
+          <w:sz w:val="24"/>
+          <w:szCs w:val="24"/>
+          <w:lang w:val="en-GB"/>
+        </w:rPr>
+        <w:t>facilitates</w:t>
+      </w:r>
+      <w:r>
+        <w:rPr>
+          <w:sz w:val="24"/>
+          <w:szCs w:val="24"/>
+          <w:lang w:val="en-GB"/>
+        </w:rPr>
+        <w:t xml:space="preserve"> </w:t>
+      </w:r>
+      <w:r>
+        <w:rPr>
+          <w:sz w:val="24"/>
+          <w:szCs w:val="24"/>
+          <w:lang w:val="en-GB"/>
+        </w:rPr>
+        <w:t>the</w:t>
+      </w:r>
+      <w:r>
+        <w:rPr>
+          <w:sz w:val="24"/>
+          <w:szCs w:val="24"/>
+          <w:lang w:val="en-GB"/>
+        </w:rPr>
+        <w:t xml:space="preserve"> collecti</w:t>
+      </w:r>
+      <w:r>
+        <w:rPr>
+          <w:sz w:val="24"/>
+          <w:szCs w:val="24"/>
+          <w:lang w:val="en-GB"/>
+        </w:rPr>
+        <w:t>on</w:t>
+      </w:r>
+      <w:r>
+        <w:rPr>
+          <w:sz w:val="24"/>
+          <w:szCs w:val="24"/>
+          <w:lang w:val="en-GB"/>
+        </w:rPr>
+        <w:t xml:space="preserve"> in</w:t>
+      </w:r>
+      <w:r>
+        <w:rPr>
+          <w:sz w:val="24"/>
+          <w:szCs w:val="24"/>
+          <w:lang w:val="en-GB"/>
+        </w:rPr>
+        <w:t xml:space="preserve"> </w:t>
+      </w:r>
+      <w:r>
+        <w:rPr>
+          <w:sz w:val="24"/>
+          <w:szCs w:val="24"/>
+          <w:lang w:val="en-GB"/>
+        </w:rPr>
+        <w:t>depth and actionable data from the survey respondents.</w:t>
+      </w:r>
+      <w:r>
+        <w:rPr>
+          <w:sz w:val="24"/>
+          <w:szCs w:val="24"/>
+          <w:lang w:val="en-GB"/>
+        </w:rPr>
+        <w:t xml:space="preserve"> </w:t>
+      </w:r>
+      <w:r>
+        <w:rPr>
+          <w:sz w:val="24"/>
+          <w:szCs w:val="24"/>
+          <w:lang w:val="en-GB"/>
+        </w:rPr>
+        <w:t xml:space="preserve">Hypothesis testing, </w:t>
+      </w:r>
+      <w:r>
+        <w:rPr>
+          <w:sz w:val="24"/>
+          <w:szCs w:val="24"/>
+          <w:lang w:val="en-GB"/>
+        </w:rPr>
+        <w:t xml:space="preserve">using </w:t>
+      </w:r>
+      <w:r>
+        <w:rPr>
+          <w:sz w:val="24"/>
+          <w:szCs w:val="24"/>
+          <w:lang w:val="en-GB"/>
+        </w:rPr>
+        <w:t>validated</w:t>
+      </w:r>
+      <w:r>
+        <w:rPr>
+          <w:sz w:val="24"/>
+          <w:szCs w:val="24"/>
+          <w:lang w:val="en-GB"/>
+        </w:rPr>
+        <w:t xml:space="preserve"> and </w:t>
+      </w:r>
+      <w:r>
+        <w:rPr>
+          <w:sz w:val="24"/>
+          <w:szCs w:val="24"/>
+          <w:lang w:val="en-GB"/>
+        </w:rPr>
+        <w:t>determined</w:t>
+      </w:r>
+      <w:r>
+        <w:rPr>
+          <w:sz w:val="24"/>
+          <w:szCs w:val="24"/>
+          <w:lang w:val="en-GB"/>
+        </w:rPr>
+        <w:t xml:space="preserve"> hypothesis testing procedures means that research variables, predictions, data collection and testing methods</w:t>
+      </w:r>
+      <w:r>
+        <w:rPr>
+          <w:sz w:val="24"/>
+          <w:szCs w:val="24"/>
+          <w:lang w:val="en-GB"/>
+        </w:rPr>
+        <w:t xml:space="preserve"> are to be precisely considered and reported</w:t>
+      </w:r>
+      <w:r>
+        <w:rPr>
+          <w:sz w:val="24"/>
+          <w:szCs w:val="24"/>
+          <w:lang w:val="en-GB"/>
+        </w:rPr>
+        <w:t xml:space="preserve"> before </w:t>
+      </w:r>
+      <w:r>
+        <w:rPr>
+          <w:sz w:val="24"/>
+          <w:szCs w:val="24"/>
+          <w:lang w:val="en-GB"/>
+        </w:rPr>
+        <w:t>concluding</w:t>
+      </w:r>
+      <w:r>
+        <w:rPr>
+          <w:sz w:val="24"/>
+          <w:szCs w:val="24"/>
+          <w:lang w:val="en-GB"/>
+        </w:rPr>
+        <w:t>.</w:t>
+      </w:r>
+      <w:r>
+        <w:rPr>
+          <w:sz w:val="24"/>
+          <w:szCs w:val="24"/>
+          <w:lang w:val="en-GB"/>
+        </w:rPr>
+        <w:t xml:space="preserve"> </w:t>
+      </w:r>
+      <w:r>
+        <w:rPr>
+          <w:sz w:val="24"/>
+          <w:szCs w:val="24"/>
+          <w:lang w:val="en-GB"/>
+        </w:rPr>
+        <w:t xml:space="preserve">This research method also collects reliable and accurate data, </w:t>
+      </w:r>
+      <w:r>
+        <w:rPr>
+          <w:sz w:val="24"/>
+          <w:szCs w:val="24"/>
+          <w:lang w:val="en-GB"/>
+        </w:rPr>
+        <w:t>since data collected in numbers is accurate, a precise representation of the conducted research is offered without discrepancies.</w:t>
+      </w:r>
+    </w:p>
+    <w:p>
+      <w:pPr>
+        <w:spacing w:line="360" w:lineRule="auto"/>
+        <w:jc w:val="both"/>
+        <w:rPr>
+          <w:sz w:val="24"/>
+          <w:szCs w:val="24"/>
+          <w:lang w:val="en-GB"/>
+        </w:rPr>
+      </w:pPr>
+    </w:p>
+    <w:p>
+      <w:pPr>
+        <w:pStyle w:val="ListParagraph"/>
+        <w:tabs>
+          <w:tab w:val="left" w:pos="0"/>
+        </w:tabs>
+        <w:spacing w:after="0" w:line="360" w:lineRule="auto"/>
+        <w:ind w:leftChars="0" w:left="358" w:firstLineChars="0" w:firstLine="0"/>
+        <w:jc w:val="center"/>
+        <w:rPr>
+          <w:rFonts w:ascii="Times New Roman" w:hAnsi="Times New Roman" w:cs="Times New Roman"/>
+          <w:b/>
+          <w:bCs/>
+          <w:color w:val="000000"/>
+          <w:sz w:val="24"/>
+          <w:szCs w:val="24"/>
+          <w:lang w:val="en-GB"/>
+        </w:rPr>
+      </w:pPr>
+      <w:r>
+        <w:rPr>
+          <w:rFonts w:ascii="Times New Roman" w:hAnsi="Times New Roman" w:cs="Times New Roman"/>
+          <w:b/>
+          <w:bCs/>
+          <w:color w:val="000000"/>
+          <w:sz w:val="24"/>
+          <w:szCs w:val="24"/>
+          <w:lang w:val="en-GB"/>
+        </w:rPr>
         <w:t>3.2 Data Collection Methods and Tools</w:t>
       </w:r>
     </w:p>
@@ -458,7 +1335,71 @@
           <w:szCs w:val="24"/>
           <w:lang w:val="en-GB"/>
         </w:rPr>
-        <w:t>Data statistics and analysis were performed on the data gathered in this research. Methods in collection of data consists of an online survey and experiment. An online survey was required in order to collect the necessary information to perform the cross tabulation and descriptive statistics, all based on the research question “</w:t>
+        <w:t xml:space="preserve">Data statistics and analysis were performed on the data gathered in this research. Methods in collection of data consists of an online survey and experiment. An online survey was required </w:t>
+      </w:r>
+      <w:r>
+        <w:rPr>
+          <w:sz w:val="24"/>
+          <w:szCs w:val="24"/>
+          <w:lang w:val="en-GB"/>
+        </w:rPr>
+        <w:t>to</w:t>
+      </w:r>
+      <w:r>
+        <w:rPr>
+          <w:sz w:val="24"/>
+          <w:szCs w:val="24"/>
+          <w:lang w:val="en-GB"/>
+        </w:rPr>
+        <w:t xml:space="preserve"> collect the necessary information to perform the cross tabulation</w:t>
+      </w:r>
+      <w:r>
+        <w:rPr>
+          <w:sz w:val="24"/>
+          <w:szCs w:val="24"/>
+          <w:lang w:val="en-GB"/>
+        </w:rPr>
+        <w:t>,</w:t>
+      </w:r>
+      <w:r>
+        <w:rPr>
+          <w:sz w:val="24"/>
+          <w:szCs w:val="24"/>
+          <w:lang w:val="en-GB"/>
+        </w:rPr>
+        <w:t xml:space="preserve"> </w:t>
+      </w:r>
+      <w:r>
+        <w:rPr>
+          <w:sz w:val="24"/>
+          <w:szCs w:val="24"/>
+          <w:lang w:val="en-GB"/>
+        </w:rPr>
+        <w:t>d</w:t>
+      </w:r>
+      <w:r>
+        <w:rPr>
+          <w:sz w:val="24"/>
+          <w:szCs w:val="24"/>
+          <w:lang w:val="en-GB"/>
+        </w:rPr>
+        <w:t>escriptive</w:t>
+      </w:r>
+      <w:r>
+        <w:rPr>
+          <w:sz w:val="24"/>
+          <w:szCs w:val="24"/>
+          <w:lang w:val="en-GB"/>
+        </w:rPr>
+        <w:t xml:space="preserve"> and inferential</w:t>
+      </w:r>
+      <w:r>
+        <w:rPr>
+          <w:sz w:val="24"/>
+          <w:szCs w:val="24"/>
+          <w:lang w:val="en-GB"/>
+        </w:rPr>
+        <w:t xml:space="preserve"> statistics, all based on the research question “</w:t>
       </w:r>
       <w:r>
         <w:rPr>
@@ -474,7 +1415,49 @@
           <w:szCs w:val="24"/>
           <w:lang w:val="en-GB"/>
         </w:rPr>
-        <w:t xml:space="preserve"> The target participants are vehicle auto dealers. In this case with a population size of 116 auto dealers (Car Dealers in Malta &amp; Gozo, 2021), a 10% margin of error, and a 95% confidence, the sample size is of 53 respondents. These calculations have been made using Raosoft, shown in figure </w:t>
+        <w:t xml:space="preserve"> The target participants </w:t>
+      </w:r>
+      <w:r>
+        <w:rPr>
+          <w:sz w:val="24"/>
+          <w:szCs w:val="24"/>
+          <w:lang w:val="en-GB"/>
+        </w:rPr>
+        <w:t>were</w:t>
+      </w:r>
+      <w:r>
+        <w:rPr>
+          <w:sz w:val="24"/>
+          <w:szCs w:val="24"/>
+          <w:lang w:val="en-GB"/>
+        </w:rPr>
+        <w:t xml:space="preserve"> </w:t>
+      </w:r>
+      <w:r>
+        <w:rPr>
+          <w:sz w:val="24"/>
+          <w:szCs w:val="24"/>
+          <w:lang w:val="en-GB"/>
+        </w:rPr>
+        <w:t xml:space="preserve">vehicle auto dealers. In this case with a population size of 116 auto dealers (Car Dealers in Malta &amp; Gozo, 2021), a 10% margin of error, and a 95% confidence, the sample size is of 53 respondents. These calculations have been made using </w:t>
+      </w:r>
+      <w:proofErr w:type="spellStart"/>
+      <w:r>
+        <w:rPr>
+          <w:sz w:val="24"/>
+          <w:szCs w:val="24"/>
+          <w:lang w:val="en-GB"/>
+        </w:rPr>
+        <w:t>Raosoft</w:t>
+      </w:r>
+      <w:proofErr w:type="spellEnd"/>
+      <w:r>
+        <w:rPr>
+          <w:sz w:val="24"/>
+          <w:szCs w:val="24"/>
+          <w:lang w:val="en-GB"/>
+        </w:rPr>
+        <w:t xml:space="preserve">, shown in figure </w:t>
       </w:r>
       <w:r>
         <w:rPr>
@@ -560,65 +1543,107 @@
           <w:szCs w:val="24"/>
           <w:lang w:val="en-GB"/>
         </w:rPr>
-        <w:t xml:space="preserve"> were correctly tested. Data collection has been included in </w:t>
-      </w:r>
-      <w:r>
-        <w:rPr>
-          <w:sz w:val="24"/>
-          <w:szCs w:val="24"/>
+        <w:t xml:space="preserve"> were correctly tested. Data collection has been included in this experiment which </w:t>
+      </w:r>
+      <w:r>
+        <w:rPr>
+          <w:sz w:val="24"/>
+          <w:szCs w:val="24"/>
+          <w:lang w:val="en-GB"/>
+        </w:rPr>
+        <w:t>pertained</w:t>
+      </w:r>
+      <w:r>
+        <w:rPr>
+          <w:sz w:val="24"/>
+          <w:szCs w:val="24"/>
+          <w:lang w:val="en-GB"/>
+        </w:rPr>
+        <w:t xml:space="preserve"> the second research question: “</w:t>
+      </w:r>
+      <w:r>
+        <w:rPr>
+          <w:sz w:val="24"/>
+          <w:szCs w:val="24"/>
+          <w:lang w:val="en-GB"/>
+        </w:rPr>
+        <w:t>Can machine learning using a supervised learning method accurately predict auto dealer sales?</w:t>
+      </w:r>
+      <w:r>
+        <w:rPr>
+          <w:sz w:val="24"/>
+          <w:szCs w:val="24"/>
+          <w:lang w:val="en-GB"/>
+        </w:rPr>
+        <w:t>”</w:t>
+      </w:r>
+    </w:p>
+    <w:p>
+      <w:pPr>
+        <w:spacing w:line="360" w:lineRule="auto"/>
+        <w:jc w:val="both"/>
+        <w:rPr>
+          <w:sz w:val="24"/>
+          <w:szCs w:val="24"/>
+          <w:lang w:val="en-GB"/>
+        </w:rPr>
+      </w:pPr>
+    </w:p>
+    <w:p>
+      <w:pPr>
+        <w:spacing w:line="360" w:lineRule="auto"/>
+        <w:jc w:val="center"/>
+        <w:rPr>
+          <w:sz w:val="24"/>
+          <w:szCs w:val="24"/>
+          <w:lang w:val="en-GB"/>
+        </w:rPr>
+      </w:pPr>
+      <w:r>
+        <w:rPr>
+          <w:noProof/>
           <w:lang w:val="en-GB"/>
         </w:rPr>
         <w:lastRenderedPageBreak/>
-        <w:t xml:space="preserve">this experiment which </w:t>
-      </w:r>
-      <w:r>
-        <w:rPr>
-          <w:sz w:val="24"/>
-          <w:szCs w:val="24"/>
-          <w:lang w:val="en-GB"/>
-        </w:rPr>
-        <w:t>pertained</w:t>
-      </w:r>
-      <w:r>
-        <w:rPr>
-          <w:sz w:val="24"/>
-          <w:szCs w:val="24"/>
-          <w:lang w:val="en-GB"/>
-        </w:rPr>
-        <w:t xml:space="preserve"> the second research question: “</w:t>
-      </w:r>
-      <w:r>
-        <w:rPr>
-          <w:sz w:val="24"/>
-          <w:szCs w:val="24"/>
-          <w:lang w:val="en-GB"/>
-        </w:rPr>
-        <w:t>Can machine learning using a supervised learning method accurately predict auto dealer sales?</w:t>
-      </w:r>
-      <w:r>
-        <w:rPr>
-          <w:sz w:val="24"/>
-          <w:szCs w:val="24"/>
-          <w:lang w:val="en-GB"/>
-        </w:rPr>
-        <w:t>”</w:t>
-      </w:r>
-    </w:p>
-    <w:p>
-      <w:pPr>
-        <w:spacing w:line="360" w:lineRule="auto"/>
-        <w:jc w:val="both"/>
-        <w:rPr>
-          <w:sz w:val="24"/>
-          <w:szCs w:val="24"/>
-          <w:lang w:val="en-GB"/>
-        </w:rPr>
-      </w:pPr>
-    </w:p>
-    <w:p>
-      <w:pPr>
-        <w:spacing w:line="360" w:lineRule="auto"/>
-        <w:jc w:val="center"/>
+        <w:drawing>
+          <wp:inline distT="0" distB="0" distL="0" distR="0" wp14:anchorId="1AD9C206" wp14:editId="1CE1DFFB">
+            <wp:extent cx="4943475" cy="3827343"/>
+            <wp:effectExtent l="0" t="0" r="0" b="1905"/>
+            <wp:docPr id="1" name="Picture 1" descr="Graphical user interface, text, application, Word&#10;&#10;Description automatically generated"/>
+            <wp:cNvGraphicFramePr>
+              <a:graphicFrameLocks xmlns:a="http://schemas.openxmlformats.org/drawingml/2006/main" noChangeAspect="1"/>
+            </wp:cNvGraphicFramePr>
+            <a:graphic xmlns:a="http://schemas.openxmlformats.org/drawingml/2006/main">
+              <a:graphicData uri="http://schemas.openxmlformats.org/drawingml/2006/picture">
+                <pic:pic xmlns:pic="http://schemas.openxmlformats.org/drawingml/2006/picture">
+                  <pic:nvPicPr>
+                    <pic:cNvPr id="1" name="Picture 1" descr="Graphical user interface, text, application, Word&#10;&#10;Description automatically generated"/>
+                    <pic:cNvPicPr/>
+                  </pic:nvPicPr>
+                  <pic:blipFill>
+                    <a:blip r:embed="rId7"/>
+                    <a:stretch>
+                      <a:fillRect/>
+                    </a:stretch>
+                  </pic:blipFill>
+                  <pic:spPr>
+                    <a:xfrm>
+                      <a:off x="0" y="0"/>
+                      <a:ext cx="4943475" cy="3827343"/>
+                    </a:xfrm>
+                    <a:prstGeom prst="rect">
+                      <a:avLst/>
+                    </a:prstGeom>
+                  </pic:spPr>
+                </pic:pic>
+              </a:graphicData>
+            </a:graphic>
+          </wp:inline>
+        </w:drawing>
+      </w:r>
+    </w:p>
+    <w:p>
+      <w:pPr>
         <w:rPr>
           <w:sz w:val="24"/>
           <w:szCs w:val="24"/>
@@ -635,15 +1660,15 @@
         <mc:AlternateContent>
           <mc:Choice Requires="wps">
             <w:drawing>
-              <wp:anchor distT="45720" distB="45720" distL="114300" distR="114300" simplePos="0" relativeHeight="251657216" behindDoc="0" locked="0" layoutInCell="1" allowOverlap="1" wp14:anchorId="67716936" wp14:editId="032F4412">
+              <wp:anchor distT="45720" distB="45720" distL="114300" distR="114300" simplePos="0" relativeHeight="251656192" behindDoc="0" locked="0" layoutInCell="1" allowOverlap="1" wp14:anchorId="67716936" wp14:editId="205A4FB1">
                 <wp:simplePos x="0" y="0"/>
                 <wp:positionH relativeFrom="margin">
                   <wp:align>center</wp:align>
                 </wp:positionH>
                 <wp:positionV relativeFrom="paragraph">
-                  <wp:posOffset>3895725</wp:posOffset>
+                  <wp:posOffset>5715</wp:posOffset>
                 </wp:positionV>
-                <wp:extent cx="714375" cy="1404620"/>
+                <wp:extent cx="2533650" cy="1404620"/>
                 <wp:effectExtent l="0" t="0" r="0" b="1270"/>
                 <wp:wrapSquare wrapText="bothSides"/>
                 <wp:docPr id="217" name="Text Box 2"/>
@@ -659,7 +1684,7 @@
                       <wps:spPr bwMode="auto">
                         <a:xfrm>
                           <a:off x="0" y="0"/>
-                          <a:ext cx="714375" cy="1404620"/>
+                          <a:ext cx="2533650" cy="1404620"/>
                         </a:xfrm>
                         <a:prstGeom prst="rect">
                           <a:avLst/>
@@ -677,6 +1702,17 @@
                           <w:p>
                             <w:r>
                               <w:t>Figure 3.2</w:t>
+                            </w:r>
+                            <w:r>
+                              <w:t xml:space="preserve"> – </w:t>
+                            </w:r>
+                            <w:proofErr w:type="spellStart"/>
+                            <w:r>
+                              <w:t>Raosoft</w:t>
+                            </w:r>
+                            <w:proofErr w:type="spellEnd"/>
+                            <w:r>
+                              <w:t xml:space="preserve"> Sample Size calculator</w:t>
                             </w:r>
                           </w:p>
                         </w:txbxContent>
@@ -698,16 +1734,23 @@
           </mc:Choice>
           <mc:Fallback>
             <w:pict>
-              <v:shapetype w14:anchorId="67716936" id="_x0000_t202" coordsize="21600,21600" o:spt="202" path="m,l,21600r21600,l21600,xe">
-                <v:stroke joinstyle="miter"/>
-                <v:path gradientshapeok="t" o:connecttype="rect"/>
-              </v:shapetype>
-              <v:shape id="Text Box 2" o:spid="_x0000_s1026" type="#_x0000_t202" style="position:absolute;left:0;text-align:left;margin-left:0;margin-top:306.75pt;width:56.25pt;height:110.6pt;z-index:251657216;visibility:visible;mso-wrap-style:square;mso-width-percent:0;mso-height-percent:200;mso-wrap-distance-left:9pt;mso-wrap-distance-top:3.6pt;mso-wrap-distance-right:9pt;mso-wrap-distance-bottom:3.6pt;mso-position-horizontal:center;mso-position-horizontal-relative:margin;mso-position-vertical:absolute;mso-position-vertical-relative:text;mso-width-percent:0;mso-height-percent:200;mso-width-relative:margin;mso-height-relative:margin;v-text-anchor:top" o:gfxdata="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" filled="f" stroked="f">
+              <v:shape w14:anchorId="67716936" id="Text Box 2" o:spid="_x0000_s1029" type="#_x0000_t202" style="position:absolute;margin-left:0;margin-top:.45pt;width:199.5pt;height:110.6pt;z-index:251656192;visibility:visible;mso-wrap-style:square;mso-width-percent:0;mso-height-percent:200;mso-wrap-distance-left:9pt;mso-wrap-distance-top:3.6pt;mso-wrap-distance-right:9pt;mso-wrap-distance-bottom:3.6pt;mso-position-horizontal:center;mso-position-horizontal-relative:margin;mso-position-vertical:absolute;mso-position-vertical-relative:text;mso-width-percent:0;mso-height-percent:200;mso-width-relative:margin;mso-height-relative:margin;v-text-anchor:top" o:gfxdata="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" filled="f" stroked="f">
                 <v:textbox style="mso-fit-shape-to-text:t">
                   <w:txbxContent>
                     <w:p>
                       <w:r>
                         <w:t>Figure 3.2</w:t>
+                      </w:r>
+                      <w:r>
+                        <w:t xml:space="preserve"> – </w:t>
+                      </w:r>
+                      <w:proofErr w:type="spellStart"/>
+                      <w:r>
+                        <w:t>Raosoft</w:t>
+                      </w:r>
+                      <w:proofErr w:type="spellEnd"/>
+                      <w:r>
+                        <w:t xml:space="preserve"> Sample Size calculator</w:t>
                       </w:r>
                     </w:p>
                   </w:txbxContent>
@@ -718,59 +1761,19 @@
           </mc:Fallback>
         </mc:AlternateContent>
       </w:r>
-      <w:r>
-        <w:rPr>
-          <w:noProof/>
-          <w:lang w:val="en-GB"/>
-        </w:rPr>
-        <w:drawing>
-          <wp:inline distT="0" distB="0" distL="0" distR="0" wp14:anchorId="1AD9C206" wp14:editId="47531CA3">
-            <wp:extent cx="4943475" cy="3827343"/>
-            <wp:effectExtent l="0" t="0" r="0" b="1905"/>
-            <wp:docPr id="1" name="Picture 1" descr="Graphical user interface, text, application, Word&#10;&#10;Description automatically generated"/>
-            <wp:cNvGraphicFramePr>
-              <a:graphicFrameLocks xmlns:a="http://schemas.openxmlformats.org/drawingml/2006/main" noChangeAspect="1"/>
-            </wp:cNvGraphicFramePr>
-            <a:graphic xmlns:a="http://schemas.openxmlformats.org/drawingml/2006/main">
-              <a:graphicData uri="http://schemas.openxmlformats.org/drawingml/2006/picture">
-                <pic:pic xmlns:pic="http://schemas.openxmlformats.org/drawingml/2006/picture">
-                  <pic:nvPicPr>
-                    <pic:cNvPr id="1" name="Picture 1" descr="Graphical user interface, text, application, Word&#10;&#10;Description automatically generated"/>
-                    <pic:cNvPicPr/>
-                  </pic:nvPicPr>
-                  <pic:blipFill>
-                    <a:blip r:embed="rId5"/>
-                    <a:stretch>
-                      <a:fillRect/>
-                    </a:stretch>
-                  </pic:blipFill>
-                  <pic:spPr>
-                    <a:xfrm>
-                      <a:off x="0" y="0"/>
-                      <a:ext cx="4943475" cy="3827343"/>
-                    </a:xfrm>
-                    <a:prstGeom prst="rect">
-                      <a:avLst/>
-                    </a:prstGeom>
-                  </pic:spPr>
-                </pic:pic>
-              </a:graphicData>
-            </a:graphic>
-          </wp:inline>
-        </w:drawing>
-      </w:r>
-    </w:p>
-    <w:p>
-      <w:pPr>
-        <w:rPr>
-          <w:sz w:val="24"/>
-          <w:szCs w:val="24"/>
-          <w:lang w:val="en-GB"/>
-        </w:rPr>
-      </w:pPr>
-    </w:p>
-    <w:p>
-      <w:pPr>
+    </w:p>
+    <w:p>
+      <w:pPr>
+        <w:rPr>
+          <w:sz w:val="24"/>
+          <w:szCs w:val="24"/>
+          <w:lang w:val="en-GB"/>
+        </w:rPr>
+      </w:pPr>
+    </w:p>
+    <w:p>
+      <w:pPr>
+        <w:spacing w:line="360" w:lineRule="auto"/>
         <w:rPr>
           <w:sz w:val="24"/>
           <w:szCs w:val="24"/>
@@ -950,16 +1953,24 @@
           <w:szCs w:val="24"/>
           <w:lang w:val="en-GB"/>
         </w:rPr>
+        <w:t xml:space="preserve">Experimental data collected also presented benefits as well as limitations. Multiple free online tools </w:t>
+      </w:r>
+      <w:r>
+        <w:rPr>
+          <w:sz w:val="24"/>
+          <w:szCs w:val="24"/>
+          <w:lang w:val="en-GB"/>
+        </w:rPr>
+        <w:t xml:space="preserve">have provided access to different datasets used to fulfil different operations. However, it is notable that each </w:t>
+      </w:r>
+      <w:r>
+        <w:rPr>
+          <w:sz w:val="24"/>
+          <w:szCs w:val="24"/>
+          <w:lang w:val="en-GB"/>
+        </w:rPr>
         <w:lastRenderedPageBreak/>
-        <w:t xml:space="preserve">Experimental data collected also presented benefits as well as limitations. Multiple free online tools </w:t>
-      </w:r>
-      <w:r>
-        <w:rPr>
-          <w:sz w:val="24"/>
-          <w:szCs w:val="24"/>
-          <w:lang w:val="en-GB"/>
-        </w:rPr>
-        <w:t>have provided access to different datasets used to fulfil different operations. However, it is notable that each dataset cannot contribute directly to the operation taking place in this research</w:t>
+        <w:t>dataset cannot contribute directly to the operation taking place in this research</w:t>
       </w:r>
       <w:r>
         <w:rPr>
@@ -1054,7 +2065,31 @@
           <w:szCs w:val="24"/>
           <w:lang w:val="en-GB"/>
         </w:rPr>
-        <w:t xml:space="preserve">The online survey has </w:t>
+        <w:t>As can be seen in appendix</w:t>
+      </w:r>
+      <w:r>
+        <w:rPr>
+          <w:sz w:val="24"/>
+          <w:szCs w:val="24"/>
+          <w:lang w:val="en-GB"/>
+        </w:rPr>
+        <w:t xml:space="preserve"> 3.3 </w:t>
+      </w:r>
+      <w:r>
+        <w:rPr>
+          <w:sz w:val="24"/>
+          <w:szCs w:val="24"/>
+          <w:lang w:val="en-GB"/>
+        </w:rPr>
+        <w:t>t</w:t>
+      </w:r>
+      <w:r>
+        <w:rPr>
+          <w:sz w:val="24"/>
+          <w:szCs w:val="24"/>
+          <w:lang w:val="en-GB"/>
+        </w:rPr>
+        <w:t xml:space="preserve">he online survey has </w:t>
       </w:r>
       <w:r>
         <w:rPr>
@@ -1126,7 +2161,23 @@
           <w:szCs w:val="24"/>
           <w:lang w:val="en-GB"/>
         </w:rPr>
-        <w:t xml:space="preserve">The second section, demographic information is asked from the participants, including age, gender and experience in the industry. </w:t>
+        <w:t xml:space="preserve">The second section, demographic information is asked from the participants, including age, </w:t>
+      </w:r>
+      <w:r>
+        <w:rPr>
+          <w:sz w:val="24"/>
+          <w:szCs w:val="24"/>
+          <w:lang w:val="en-GB"/>
+        </w:rPr>
+        <w:t>gender,</w:t>
+      </w:r>
+      <w:r>
+        <w:rPr>
+          <w:sz w:val="24"/>
+          <w:szCs w:val="24"/>
+          <w:lang w:val="en-GB"/>
+        </w:rPr>
+        <w:t xml:space="preserve"> and experience in the industry. </w:t>
       </w:r>
       <w:r>
         <w:rPr>
@@ -1318,7 +2369,7 @@
         <mc:AlternateContent>
           <mc:Choice Requires="wpg">
             <w:drawing>
-              <wp:anchor distT="0" distB="0" distL="114300" distR="114300" simplePos="0" relativeHeight="251661312" behindDoc="0" locked="0" layoutInCell="1" allowOverlap="1" wp14:anchorId="301521E1" wp14:editId="18450782">
+              <wp:anchor distT="0" distB="0" distL="114300" distR="114300" simplePos="0" relativeHeight="251660288" behindDoc="0" locked="0" layoutInCell="1" allowOverlap="1" wp14:anchorId="301521E1" wp14:editId="43AFF2EC">
                 <wp:simplePos x="0" y="0"/>
                 <wp:positionH relativeFrom="margin">
                   <wp:align>center</wp:align>
@@ -1326,7 +2377,7 @@
                 <wp:positionV relativeFrom="paragraph">
                   <wp:posOffset>204470</wp:posOffset>
                 </wp:positionV>
-                <wp:extent cx="5152390" cy="2987675"/>
+                <wp:extent cx="5152390" cy="2968625"/>
                 <wp:effectExtent l="0" t="0" r="0" b="3175"/>
                 <wp:wrapTopAndBottom/>
                 <wp:docPr id="8" name="Group 8"/>
@@ -1338,9 +2389,9 @@
                       <wpg:grpSpPr>
                         <a:xfrm>
                           <a:off x="0" y="0"/>
-                          <a:ext cx="5152390" cy="2987675"/>
+                          <a:ext cx="5152390" cy="2968625"/>
                           <a:chOff x="0" y="0"/>
-                          <a:chExt cx="5665470" cy="3104212"/>
+                          <a:chExt cx="5665470" cy="3084419"/>
                         </a:xfrm>
                       </wpg:grpSpPr>
                       <wps:wsp>
@@ -1350,8 +2401,8 @@
                         </wps:cNvSpPr>
                         <wps:spPr bwMode="auto">
                           <a:xfrm>
-                            <a:off x="2339095" y="2780882"/>
-                            <a:ext cx="899853" cy="323330"/>
+                            <a:off x="1333637" y="2761089"/>
+                            <a:ext cx="3211866" cy="323330"/>
                           </a:xfrm>
                           <a:prstGeom prst="rect">
                             <a:avLst/>
@@ -1370,6 +2421,15 @@
                               <w:r>
                                 <w:t>Figure 3.3</w:t>
                               </w:r>
+                              <w:r>
+                                <w:t xml:space="preserve"> - </w:t>
+                              </w:r>
+                              <w:r>
+                                <w:rPr>
+                                  <w:rFonts w:eastAsiaTheme="minorHAnsi"/>
+                                </w:rPr>
+                                <w:t>Online survey schematic diagram</w:t>
+                              </w:r>
                             </w:p>
                           </w:txbxContent>
                         </wps:txbx>
@@ -1385,7 +2445,7 @@
                           </pic:cNvPicPr>
                         </pic:nvPicPr>
                         <pic:blipFill>
-                          <a:blip r:embed="rId6">
+                          <a:blip r:embed="rId8">
                             <a:extLst>
                               <a:ext uri="{28A0092B-C50C-407E-A947-70E740481C1C}">
                                 <a14:useLocalDpi xmlns:a14="http://schemas.microsoft.com/office/drawing/2010/main" val="0"/>
@@ -1420,39 +2480,29 @@
           </mc:Choice>
           <mc:Fallback>
             <w:pict>
-              <v:group w14:anchorId="301521E1" id="Group 8" o:spid="_x0000_s1027" style="position:absolute;left:0;text-align:left;margin-left:0;margin-top:16.1pt;width:405.7pt;height:235.25pt;z-index:251661312;mso-position-horizontal:center;mso-position-horizontal-relative:margin;mso-width-relative:margin;mso-height-relative:margin" coordsize="56654,31042" o:gfxdata="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">
-                <v:shape id="_x0000_s1028" type="#_x0000_t202" style="position:absolute;left:23390;top:27808;width:8999;height:3234;visibility:visible;mso-wrap-style:square;v-text-anchor:top" o:gfxdata="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" filled="f" stroked="f">
+              <v:group w14:anchorId="301521E1" id="Group 8" o:spid="_x0000_s1030" style="position:absolute;left:0;text-align:left;margin-left:0;margin-top:16.1pt;width:405.7pt;height:233.75pt;z-index:251660288;mso-position-horizontal:center;mso-position-horizontal-relative:margin;mso-width-relative:margin;mso-height-relative:margin" coordsize="56654,30844" o:gfxdata="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">
+                <v:shape id="_x0000_s1031" type="#_x0000_t202" style="position:absolute;left:13336;top:27610;width:32119;height:3234;visibility:visible;mso-wrap-style:square;v-text-anchor:top" o:gfxdata="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" filled="f" stroked="f">
                   <v:textbox>
                     <w:txbxContent>
                       <w:p>
                         <w:r>
                           <w:t>Figure 3.3</w:t>
                         </w:r>
+                        <w:r>
+                          <w:t xml:space="preserve"> - </w:t>
+                        </w:r>
+                        <w:r>
+                          <w:rPr>
+                            <w:rFonts w:eastAsiaTheme="minorHAnsi"/>
+                          </w:rPr>
+                          <w:t>Online survey schematic diagram</w:t>
+                        </w:r>
                       </w:p>
                     </w:txbxContent>
                   </v:textbox>
                 </v:shape>
-                <v:shapetype id="_x0000_t75" coordsize="21600,21600" o:spt="75" o:preferrelative="t" path="m@4@5l@4@11@9@11@9@5xe" filled="f" stroked="f">
-                  <v:stroke joinstyle="miter"/>
-                  <v:formulas>
-                    <v:f eqn="if lineDrawn pixelLineWidth 0"/>
-                    <v:f eqn="sum @0 1 0"/>
-                    <v:f eqn="sum 0 0 @1"/>
-                    <v:f eqn="prod @2 1 2"/>
-                    <v:f eqn="prod @3 21600 pixelWidth"/>
-                    <v:f eqn="prod @3 21600 pixelHeight"/>
-                    <v:f eqn="sum @0 0 1"/>
-                    <v:f eqn="prod @6 1 2"/>
-                    <v:f eqn="prod @7 21600 pixelWidth"/>
-                    <v:f eqn="sum @8 21600 0"/>
-                    <v:f eqn="prod @7 21600 pixelHeight"/>
-                    <v:f eqn="sum @10 21600 0"/>
-                  </v:formulas>
-                  <v:path o:extrusionok="f" gradientshapeok="t" o:connecttype="rect"/>
-                  <o:lock v:ext="edit" aspectratio="t"/>
-                </v:shapetype>
-                <v:shape id="Picture 2" o:spid="_x0000_s1029" type="#_x0000_t75" alt="Diagram&#10;&#10;Description automatically generated" style="position:absolute;width:56654;height:27717;visibility:visible;mso-wrap-style:square" o:gfxdata="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">
-                  <v:imagedata r:id="rId7" o:title="Diagram&#10;&#10;Description automatically generated"/>
+                <v:shape id="Picture 2" o:spid="_x0000_s1032" type="#_x0000_t75" alt="Diagram&#10;&#10;Description automatically generated" style="position:absolute;width:56654;height:27717;visibility:visible;mso-wrap-style:square" o:gfxdata="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">
+                  <v:imagedata r:id="rId9" o:title="Diagram&#10;&#10;Description automatically generated"/>
                 </v:shape>
                 <w10:wrap type="topAndBottom" anchorx="margin"/>
               </v:group>
@@ -1474,6 +2524,34 @@
           <w:lang w:val="en-GB"/>
         </w:rPr>
       </w:pPr>
+    </w:p>
+    <w:p>
+      <w:pPr>
+        <w:spacing w:line="360" w:lineRule="auto"/>
+        <w:jc w:val="center"/>
+        <w:rPr>
+          <w:b/>
+          <w:bCs/>
+          <w:color w:val="000000"/>
+          <w:sz w:val="24"/>
+          <w:szCs w:val="24"/>
+          <w:lang w:val="en-GB"/>
+        </w:rPr>
+      </w:pPr>
+    </w:p>
+    <w:p>
+      <w:pPr>
+        <w:spacing w:line="360" w:lineRule="auto"/>
+        <w:jc w:val="center"/>
+        <w:rPr>
+          <w:b/>
+          <w:bCs/>
+          <w:color w:val="000000"/>
+          <w:sz w:val="24"/>
+          <w:szCs w:val="24"/>
+          <w:lang w:val="en-GB"/>
+        </w:rPr>
+      </w:pPr>
       <w:r>
         <w:rPr>
           <w:b/>
@@ -1604,7 +2682,23 @@
           <w:szCs w:val="24"/>
           <w:lang w:val="en-GB"/>
         </w:rPr>
-        <w:t xml:space="preserve"> and learns the dataset in order to predict the selected data’s price. The</w:t>
+        <w:t xml:space="preserve"> and learns the dataset </w:t>
+      </w:r>
+      <w:r>
+        <w:rPr>
+          <w:sz w:val="24"/>
+          <w:szCs w:val="24"/>
+          <w:lang w:val="en-GB"/>
+        </w:rPr>
+        <w:t>to</w:t>
+      </w:r>
+      <w:r>
+        <w:rPr>
+          <w:sz w:val="24"/>
+          <w:szCs w:val="24"/>
+          <w:lang w:val="en-GB"/>
+        </w:rPr>
+        <w:t xml:space="preserve"> predict the selected data’s price. The</w:t>
       </w:r>
       <w:r>
         <w:rPr>
@@ -1869,7 +2963,7 @@
         <mc:AlternateContent>
           <mc:Choice Requires="wpg">
             <w:drawing>
-              <wp:anchor distT="0" distB="0" distL="114300" distR="114300" simplePos="0" relativeHeight="251665408" behindDoc="0" locked="0" layoutInCell="1" allowOverlap="1" wp14:anchorId="44985670" wp14:editId="2565EDB8">
+              <wp:anchor distT="0" distB="0" distL="114300" distR="114300" simplePos="0" relativeHeight="251664384" behindDoc="0" locked="0" layoutInCell="1" allowOverlap="1" wp14:anchorId="44985670" wp14:editId="5007155C">
                 <wp:simplePos x="0" y="0"/>
                 <wp:positionH relativeFrom="column">
                   <wp:posOffset>3976</wp:posOffset>
@@ -1939,7 +3033,7 @@
                           </pic:cNvPicPr>
                         </pic:nvPicPr>
                         <pic:blipFill>
-                          <a:blip r:embed="rId8">
+                          <a:blip r:embed="rId10">
                             <a:extLst>
                               <a:ext uri="{28A0092B-C50C-407E-A947-70E740481C1C}">
                                 <a14:useLocalDpi xmlns:a14="http://schemas.microsoft.com/office/drawing/2010/main" val="0"/>
@@ -1968,8 +3062,8 @@
           </mc:Choice>
           <mc:Fallback>
             <w:pict>
-              <v:group w14:anchorId="44985670" id="Group 7" o:spid="_x0000_s1030" style="position:absolute;left:0;text-align:left;margin-left:.3pt;margin-top:18.3pt;width:523.3pt;height:316.8pt;z-index:251665408" coordsize="66459,40232" o:gfxdata="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">
-                <v:shape id="_x0000_s1031" type="#_x0000_t202" style="position:absolute;left:20116;top:37768;width:26194;height:2464;visibility:visible;mso-wrap-style:square;v-text-anchor:top" o:gfxdata="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" filled="f" stroked="f">
+              <v:group w14:anchorId="44985670" id="Group 7" o:spid="_x0000_s1033" style="position:absolute;left:0;text-align:left;margin-left:.3pt;margin-top:18.3pt;width:523.3pt;height:316.8pt;z-index:251664384" coordsize="66459,40232" o:gfxdata="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">
+                <v:shape id="_x0000_s1034" type="#_x0000_t202" style="position:absolute;left:20116;top:37768;width:26194;height:2464;visibility:visible;mso-wrap-style:square;v-text-anchor:top" o:gfxdata="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" filled="f" stroked="f">
                   <v:textbox style="mso-fit-shape-to-text:t">
                     <w:txbxContent>
                       <w:p>
@@ -1983,8 +3077,8 @@
                     </w:txbxContent>
                   </v:textbox>
                 </v:shape>
-                <v:shape id="Picture 5" o:spid="_x0000_s1032" type="#_x0000_t75" alt="Diagram&#10;&#10;Description automatically generated" style="position:absolute;width:66459;height:35223;visibility:visible;mso-wrap-style:square" o:gfxdata="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">
-                  <v:imagedata r:id="rId9" o:title="Diagram&#10;&#10;Description automatically generated"/>
+                <v:shape id="Picture 5" o:spid="_x0000_s1035" type="#_x0000_t75" alt="Diagram&#10;&#10;Description automatically generated" style="position:absolute;width:66459;height:35223;visibility:visible;mso-wrap-style:square" o:gfxdata="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">
+                  <v:imagedata r:id="rId11" o:title="Diagram&#10;&#10;Description automatically generated"/>
                 </v:shape>
                 <w10:wrap type="topAndBottom"/>
               </v:group>
@@ -2497,88 +3591,239 @@
           <w:szCs w:val="24"/>
           <w:lang w:val="en-GB"/>
         </w:rPr>
-        <w:t>Catboost Regression</w:t>
-      </w:r>
-    </w:p>
-    <w:p>
-      <w:pPr>
-        <w:spacing w:line="360" w:lineRule="auto"/>
-        <w:jc w:val="both"/>
-        <w:rPr>
-          <w:b/>
-          <w:bCs/>
-          <w:sz w:val="24"/>
-          <w:szCs w:val="24"/>
-          <w:lang w:val="en-GB"/>
-        </w:rPr>
-      </w:pPr>
-    </w:p>
-    <w:p>
-      <w:pPr>
-        <w:spacing w:line="360" w:lineRule="auto"/>
-        <w:jc w:val="both"/>
-        <w:rPr>
-          <w:sz w:val="24"/>
-          <w:szCs w:val="24"/>
-          <w:lang w:val="en-GB"/>
-        </w:rPr>
-      </w:pPr>
-      <w:r>
-        <w:rPr>
-          <w:sz w:val="24"/>
-          <w:szCs w:val="24"/>
-          <w:lang w:val="en-GB"/>
-        </w:rPr>
-        <w:t xml:space="preserve">Here is when catboost regression model has been used for the dataset. </w:t>
-      </w:r>
-      <w:r>
-        <w:rPr>
-          <w:sz w:val="24"/>
-          <w:szCs w:val="24"/>
-          <w:lang w:val="en-GB"/>
-        </w:rPr>
-        <w:t xml:space="preserve">Catboost focuses on gradient boosting in decision trees, which </w:t>
-      </w:r>
-      <w:r>
-        <w:rPr>
-          <w:sz w:val="24"/>
-          <w:szCs w:val="24"/>
-          <w:lang w:val="en-GB"/>
-        </w:rPr>
-        <w:t>skips the step of label encoding categorial features since catboost can work on categorial features directly. Catboost was installed then a list of categorial features were passed over to the model and trained on the dataset.</w:t>
-      </w:r>
-    </w:p>
-    <w:p>
-      <w:pPr>
-        <w:spacing w:line="360" w:lineRule="auto"/>
-        <w:jc w:val="both"/>
-        <w:rPr>
-          <w:sz w:val="24"/>
-          <w:szCs w:val="24"/>
-          <w:lang w:val="en-GB"/>
-        </w:rPr>
-      </w:pPr>
-    </w:p>
-    <w:p>
-      <w:pPr>
-        <w:spacing w:line="360" w:lineRule="auto"/>
-        <w:jc w:val="both"/>
-        <w:rPr>
-          <w:b/>
-          <w:bCs/>
-          <w:sz w:val="24"/>
-          <w:szCs w:val="24"/>
-          <w:lang w:val="en-GB"/>
-        </w:rPr>
-      </w:pPr>
-      <w:r>
-        <w:rPr>
-          <w:b/>
-          <w:bCs/>
-          <w:sz w:val="24"/>
-          <w:szCs w:val="24"/>
-          <w:lang w:val="en-GB"/>
-        </w:rPr>
+        <w:t>SARIMAX</w:t>
+      </w:r>
+    </w:p>
+    <w:p>
+      <w:pPr>
+        <w:spacing w:line="360" w:lineRule="auto"/>
+        <w:jc w:val="both"/>
+        <w:rPr>
+          <w:b/>
+          <w:bCs/>
+          <w:sz w:val="24"/>
+          <w:szCs w:val="24"/>
+          <w:lang w:val="en-GB"/>
+        </w:rPr>
+      </w:pPr>
+    </w:p>
+    <w:p>
+      <w:pPr>
+        <w:spacing w:line="360" w:lineRule="auto"/>
+        <w:jc w:val="both"/>
+        <w:rPr>
+          <w:sz w:val="24"/>
+          <w:szCs w:val="24"/>
+          <w:lang w:val="en-GB"/>
+        </w:rPr>
+      </w:pPr>
+      <w:r>
+        <w:rPr>
+          <w:sz w:val="24"/>
+          <w:szCs w:val="24"/>
+          <w:lang w:val="en-GB"/>
+        </w:rPr>
+        <w:t xml:space="preserve">Here is when </w:t>
+      </w:r>
+      <w:r>
+        <w:rPr>
+          <w:sz w:val="24"/>
+          <w:szCs w:val="24"/>
+          <w:lang w:val="en-GB"/>
+        </w:rPr>
+        <w:t xml:space="preserve">Seasonal Auto-Regressive Integrated Moving Average with </w:t>
+      </w:r>
+      <w:r>
+        <w:rPr>
+          <w:sz w:val="24"/>
+          <w:szCs w:val="24"/>
+          <w:lang w:val="en-GB"/>
+        </w:rPr>
+        <w:t>external</w:t>
+      </w:r>
+      <w:r>
+        <w:rPr>
+          <w:sz w:val="24"/>
+          <w:szCs w:val="24"/>
+          <w:lang w:val="en-GB"/>
+        </w:rPr>
+        <w:t xml:space="preserve"> factors</w:t>
+      </w:r>
+      <w:r>
+        <w:rPr>
+          <w:sz w:val="24"/>
+          <w:szCs w:val="24"/>
+          <w:lang w:val="en-GB"/>
+        </w:rPr>
+        <w:t xml:space="preserve"> (SARIMAX) </w:t>
+      </w:r>
+      <w:r>
+        <w:rPr>
+          <w:sz w:val="24"/>
+          <w:szCs w:val="24"/>
+          <w:lang w:val="en-GB"/>
+        </w:rPr>
+        <w:t>in</w:t>
+      </w:r>
+      <w:r>
+        <w:rPr>
+          <w:sz w:val="24"/>
+          <w:szCs w:val="24"/>
+          <w:lang w:val="en-GB"/>
+        </w:rPr>
+        <w:t xml:space="preserve"> Process Data Quick (PDQ)</w:t>
+      </w:r>
+      <w:r>
+        <w:rPr>
+          <w:sz w:val="24"/>
+          <w:szCs w:val="24"/>
+          <w:lang w:val="en-GB"/>
+        </w:rPr>
+        <w:t xml:space="preserve"> model</w:t>
+      </w:r>
+      <w:r>
+        <w:rPr>
+          <w:sz w:val="24"/>
+          <w:szCs w:val="24"/>
+          <w:lang w:val="en-GB"/>
+        </w:rPr>
+        <w:t>s in combination with Seasonal PDQ</w:t>
+      </w:r>
+      <w:r>
+        <w:rPr>
+          <w:sz w:val="24"/>
+          <w:szCs w:val="24"/>
+          <w:lang w:val="en-GB"/>
+        </w:rPr>
+        <w:t xml:space="preserve"> has been used for the dataset. </w:t>
+      </w:r>
+      <w:r>
+        <w:rPr>
+          <w:sz w:val="24"/>
+          <w:szCs w:val="24"/>
+          <w:lang w:val="en-GB"/>
+        </w:rPr>
+        <w:t xml:space="preserve">These </w:t>
+      </w:r>
+      <w:r>
+        <w:rPr>
+          <w:sz w:val="24"/>
+          <w:szCs w:val="24"/>
+          <w:lang w:val="en-GB"/>
+        </w:rPr>
+        <w:t xml:space="preserve">focus on </w:t>
+      </w:r>
+      <w:r>
+        <w:rPr>
+          <w:sz w:val="24"/>
+          <w:szCs w:val="24"/>
+          <w:lang w:val="en-GB"/>
+        </w:rPr>
+        <w:t xml:space="preserve">seasonal effects and </w:t>
+      </w:r>
+      <w:r>
+        <w:rPr>
+          <w:sz w:val="24"/>
+          <w:szCs w:val="24"/>
+          <w:lang w:val="en-GB"/>
+        </w:rPr>
+        <w:t>external</w:t>
+      </w:r>
+      <w:r>
+        <w:rPr>
+          <w:sz w:val="24"/>
+          <w:szCs w:val="24"/>
+          <w:lang w:val="en-GB"/>
+        </w:rPr>
+        <w:t xml:space="preserve"> factors with the autoregressive and moving average component in the model</w:t>
+      </w:r>
+      <w:r>
+        <w:rPr>
+          <w:sz w:val="24"/>
+          <w:szCs w:val="24"/>
+          <w:lang w:val="en-GB"/>
+        </w:rPr>
+        <w:t xml:space="preserve">. The primary use of this autoregressive model is due to </w:t>
+      </w:r>
+      <w:r>
+        <w:rPr>
+          <w:sz w:val="24"/>
+          <w:szCs w:val="24"/>
+          <w:lang w:val="en-GB"/>
+        </w:rPr>
+        <w:t>its</w:t>
+      </w:r>
+      <w:r>
+        <w:rPr>
+          <w:sz w:val="24"/>
+          <w:szCs w:val="24"/>
+          <w:lang w:val="en-GB"/>
+        </w:rPr>
+        <w:t xml:space="preserve"> capability of predicting future behaviour based on past behaviour, which allows easy</w:t>
+      </w:r>
+      <w:r>
+        <w:rPr>
+          <w:sz w:val="24"/>
+          <w:szCs w:val="24"/>
+          <w:lang w:val="en-GB"/>
+        </w:rPr>
+        <w:t xml:space="preserve"> and accurate forecasting with correlation between values in the time period which precede and succeed the model.</w:t>
+      </w:r>
+    </w:p>
+    <w:p>
+      <w:pPr>
+        <w:spacing w:line="360" w:lineRule="auto"/>
+        <w:jc w:val="both"/>
+        <w:rPr>
+          <w:sz w:val="24"/>
+          <w:szCs w:val="24"/>
+          <w:lang w:val="en-GB"/>
+        </w:rPr>
+      </w:pPr>
+    </w:p>
+    <w:p>
+      <w:pPr>
+        <w:spacing w:line="360" w:lineRule="auto"/>
+        <w:jc w:val="both"/>
+        <w:rPr>
+          <w:sz w:val="24"/>
+          <w:szCs w:val="24"/>
+          <w:lang w:val="en-GB"/>
+        </w:rPr>
+      </w:pPr>
+    </w:p>
+    <w:p>
+      <w:pPr>
+        <w:spacing w:line="360" w:lineRule="auto"/>
+        <w:jc w:val="both"/>
+        <w:rPr>
+          <w:sz w:val="24"/>
+          <w:szCs w:val="24"/>
+          <w:lang w:val="en-GB"/>
+        </w:rPr>
+      </w:pPr>
+    </w:p>
+    <w:p>
+      <w:pPr>
+        <w:spacing w:line="360" w:lineRule="auto"/>
+        <w:jc w:val="both"/>
+        <w:rPr>
+          <w:b/>
+          <w:bCs/>
+          <w:sz w:val="24"/>
+          <w:szCs w:val="24"/>
+          <w:lang w:val="en-GB"/>
+        </w:rPr>
+      </w:pPr>
+      <w:r>
+        <w:rPr>
+          <w:b/>
+          <w:bCs/>
+          <w:sz w:val="24"/>
+          <w:szCs w:val="24"/>
+          <w:lang w:val="en-GB"/>
+        </w:rPr>
+        <w:lastRenderedPageBreak/>
         <w:t xml:space="preserve">Stage </w:t>
       </w:r>
       <w:r>
@@ -2649,168 +3894,79 @@
           <w:szCs w:val="24"/>
           <w:lang w:val="en-GB"/>
         </w:rPr>
-        <w:t xml:space="preserve"> model accuracy was then checked via the </w:t>
-      </w:r>
-      <w:r>
-        <w:rPr>
-          <w:sz w:val="24"/>
-          <w:szCs w:val="24"/>
-          <w:lang w:val="en-GB"/>
-        </w:rPr>
-        <w:t xml:space="preserve">Root Mean Square Error (RMSE) </w:t>
-      </w:r>
-      <w:r>
-        <w:rPr>
-          <w:sz w:val="24"/>
-          <w:szCs w:val="24"/>
-          <w:lang w:val="en-GB"/>
-        </w:rPr>
-        <w:t>model.</w:t>
-      </w:r>
-      <w:r>
-        <w:rPr>
-          <w:sz w:val="24"/>
-          <w:szCs w:val="24"/>
-          <w:lang w:val="en-GB"/>
-        </w:rPr>
-        <w:t xml:space="preserve"> This model provided the estimated accuracy of the model currently being used for this specific dataset. Depending on the parameters </w:t>
-      </w:r>
-      <w:r>
-        <w:rPr>
-          <w:sz w:val="24"/>
-          <w:szCs w:val="24"/>
-          <w:lang w:val="en-GB"/>
-        </w:rPr>
-        <w:lastRenderedPageBreak/>
-        <w:t xml:space="preserve">used the RMSE value was varied according to the features of the dataset put into the catboost model. </w:t>
-      </w:r>
-      <w:r>
-        <w:rPr>
-          <w:sz w:val="24"/>
-          <w:szCs w:val="24"/>
-          <w:lang w:val="en-GB"/>
-        </w:rPr>
-        <w:t xml:space="preserve">The dataset used and the model predictions accuracy were based on the RMSE value. The </w:t>
-      </w:r>
-      <w:r>
-        <w:rPr>
-          <w:sz w:val="24"/>
-          <w:szCs w:val="24"/>
-          <w:lang w:val="en-GB"/>
-        </w:rPr>
-        <w:t>model was then saved into a pickle file</w:t>
-      </w:r>
-      <w:r>
-        <w:rPr>
-          <w:sz w:val="24"/>
-          <w:szCs w:val="24"/>
-          <w:lang w:val="en-GB"/>
-        </w:rPr>
-        <w:t>.</w:t>
-      </w:r>
-    </w:p>
-    <w:p>
-      <w:pPr>
-        <w:spacing w:line="360" w:lineRule="auto"/>
-        <w:jc w:val="both"/>
-        <w:rPr>
-          <w:sz w:val="24"/>
-          <w:szCs w:val="24"/>
-          <w:lang w:val="en-GB"/>
-        </w:rPr>
-      </w:pPr>
-    </w:p>
-    <w:p>
-      <w:pPr>
-        <w:spacing w:line="360" w:lineRule="auto"/>
-        <w:jc w:val="both"/>
-        <w:rPr>
-          <w:b/>
-          <w:bCs/>
-          <w:sz w:val="24"/>
-          <w:szCs w:val="24"/>
-          <w:lang w:val="en-GB"/>
-        </w:rPr>
-      </w:pPr>
-      <w:r>
-        <w:rPr>
-          <w:b/>
-          <w:bCs/>
-          <w:sz w:val="24"/>
-          <w:szCs w:val="24"/>
-          <w:lang w:val="en-GB"/>
-        </w:rPr>
-        <w:t xml:space="preserve">Stage </w:t>
-      </w:r>
-      <w:r>
-        <w:rPr>
-          <w:b/>
-          <w:bCs/>
-          <w:sz w:val="24"/>
-          <w:szCs w:val="24"/>
-          <w:lang w:val="en-GB"/>
-        </w:rPr>
-        <w:t>6</w:t>
-      </w:r>
-      <w:r>
-        <w:rPr>
-          <w:b/>
-          <w:bCs/>
-          <w:sz w:val="24"/>
-          <w:szCs w:val="24"/>
-          <w:lang w:val="en-GB"/>
-        </w:rPr>
-        <w:t xml:space="preserve">: </w:t>
-      </w:r>
-      <w:r>
-        <w:rPr>
-          <w:b/>
-          <w:bCs/>
-          <w:sz w:val="24"/>
-          <w:szCs w:val="24"/>
-          <w:lang w:val="en-GB"/>
-        </w:rPr>
-        <w:t>Data Forecasting</w:t>
-      </w:r>
-    </w:p>
-    <w:p>
-      <w:pPr>
-        <w:spacing w:line="360" w:lineRule="auto"/>
-        <w:jc w:val="both"/>
-        <w:rPr>
-          <w:b/>
-          <w:bCs/>
-          <w:sz w:val="24"/>
-          <w:szCs w:val="24"/>
-          <w:lang w:val="en-GB"/>
-        </w:rPr>
-      </w:pPr>
-    </w:p>
-    <w:p>
-      <w:pPr>
-        <w:spacing w:line="360" w:lineRule="auto"/>
-        <w:jc w:val="both"/>
-        <w:rPr>
-          <w:sz w:val="24"/>
-          <w:szCs w:val="24"/>
-          <w:lang w:val="en-GB"/>
-        </w:rPr>
-      </w:pPr>
-      <w:r>
-        <w:rPr>
-          <w:sz w:val="24"/>
-          <w:szCs w:val="24"/>
-          <w:lang w:val="en-GB"/>
-        </w:rPr>
-        <w:t xml:space="preserve">A webpage has been created for the frontend side of the prototype in order to select details of the forecast, depending on the selected data, the forecast will change accordingly as the model will re-evaluate the data based on selection. </w:t>
-      </w:r>
-      <w:r>
-        <w:rPr>
-          <w:sz w:val="24"/>
-          <w:szCs w:val="24"/>
-          <w:lang w:val="en-GB"/>
-        </w:rPr>
-        <w:t>The</w:t>
+        <w:t xml:space="preserve"> model </w:t>
+      </w:r>
+      <w:r>
+        <w:rPr>
+          <w:sz w:val="24"/>
+          <w:szCs w:val="24"/>
+          <w:lang w:val="en-GB"/>
+        </w:rPr>
+        <w:t>then shows multiple visual graphs</w:t>
+      </w:r>
+      <w:r>
+        <w:rPr>
+          <w:sz w:val="24"/>
+          <w:szCs w:val="24"/>
+          <w:lang w:val="en-GB"/>
+        </w:rPr>
+        <w:t xml:space="preserve"> in a figure</w:t>
+      </w:r>
+      <w:r>
+        <w:rPr>
+          <w:sz w:val="24"/>
+          <w:szCs w:val="24"/>
+          <w:lang w:val="en-GB"/>
+        </w:rPr>
+        <w:t>, namely</w:t>
+      </w:r>
+      <w:r>
+        <w:rPr>
+          <w:sz w:val="24"/>
+          <w:szCs w:val="24"/>
+          <w:lang w:val="en-GB"/>
+        </w:rPr>
+        <w:t xml:space="preserve"> the</w:t>
+      </w:r>
+      <w:r>
+        <w:rPr>
+          <w:sz w:val="24"/>
+          <w:szCs w:val="24"/>
+          <w:lang w:val="en-GB"/>
+        </w:rPr>
+        <w:t xml:space="preserve"> sales figures, trend line, seasonal sales figures, and residual values.</w:t>
+      </w:r>
+      <w:r>
+        <w:rPr>
+          <w:sz w:val="24"/>
+          <w:szCs w:val="24"/>
+          <w:lang w:val="en-GB"/>
+        </w:rPr>
+        <w:t xml:space="preserve"> Following these values calculations are made by the program in order to compare the values between observed and expected values. This is shown in the standardized residuals for ‘s’, a histogram of these standardized residuals including estimated densities, sample quantities, and a correlogram.</w:t>
+      </w:r>
+      <w:r>
+        <w:rPr>
+          <w:sz w:val="24"/>
+          <w:szCs w:val="24"/>
+          <w:lang w:val="en-GB"/>
+        </w:rPr>
+        <w:t xml:space="preserve"> This model provided the estimated accuracy of the model currently being used for this specific dataset. </w:t>
+      </w:r>
+      <w:r>
+        <w:rPr>
+          <w:sz w:val="24"/>
+          <w:szCs w:val="24"/>
+          <w:lang w:val="en-GB"/>
+        </w:rPr>
+        <w:t xml:space="preserve">The next figure visually portrays the actual data as well as the one-step ahead forecast’s estimation. Lastly, the </w:t>
+      </w:r>
+      <w:r>
+        <w:rPr>
+          <w:sz w:val="24"/>
+          <w:szCs w:val="24"/>
+          <w:lang w:val="en-GB"/>
+        </w:rPr>
+        <w:t>final figure shows the actual data, followed by the forecasting of the future 2 years after the dataset has concluded.</w:t>
       </w:r>
       <w:r>
         <w:rPr>
@@ -2820,65 +3976,36 @@
         </w:rPr>
         <w:t xml:space="preserve"> </w:t>
       </w:r>
-      <w:r>
-        <w:rPr>
-          <w:sz w:val="24"/>
-          <w:szCs w:val="24"/>
-          <w:lang w:val="en-GB"/>
-        </w:rPr>
-        <w:t>forecast is then made</w:t>
-      </w:r>
-      <w:r>
-        <w:rPr>
-          <w:sz w:val="24"/>
-          <w:szCs w:val="24"/>
-          <w:lang w:val="en-GB"/>
-        </w:rPr>
-        <w:t xml:space="preserve"> </w:t>
-      </w:r>
-      <w:r>
-        <w:rPr>
-          <w:sz w:val="24"/>
-          <w:szCs w:val="24"/>
-          <w:lang w:val="en-GB"/>
-        </w:rPr>
-        <w:t xml:space="preserve">on </w:t>
-      </w:r>
-      <w:r>
-        <w:rPr>
-          <w:sz w:val="24"/>
-          <w:szCs w:val="24"/>
-          <w:lang w:val="en-GB"/>
-        </w:rPr>
-        <w:t xml:space="preserve">the given webpage and the model will forecast the sales for </w:t>
-      </w:r>
-      <w:r>
-        <w:rPr>
-          <w:sz w:val="24"/>
-          <w:szCs w:val="24"/>
-          <w:lang w:val="en-GB"/>
-        </w:rPr>
-        <w:t xml:space="preserve">a specific car according to </w:t>
-      </w:r>
-      <w:r>
-        <w:rPr>
-          <w:sz w:val="24"/>
-          <w:szCs w:val="24"/>
-          <w:lang w:val="en-GB"/>
-        </w:rPr>
-        <w:t>the details provided.</w:t>
-      </w:r>
-    </w:p>
-    <w:p>
-      <w:pPr>
-        <w:spacing w:line="360" w:lineRule="auto"/>
-        <w:jc w:val="both"/>
-        <w:rPr>
-          <w:sz w:val="24"/>
-          <w:szCs w:val="24"/>
-          <w:lang w:val="en-GB"/>
-        </w:rPr>
-      </w:pPr>
+    </w:p>
+    <w:p>
+      <w:pPr>
+        <w:spacing w:line="360" w:lineRule="auto"/>
+        <w:jc w:val="both"/>
+        <w:rPr>
+          <w:sz w:val="24"/>
+          <w:szCs w:val="24"/>
+          <w:lang w:val="en-GB"/>
+        </w:rPr>
+      </w:pPr>
+    </w:p>
+    <w:p>
+      <w:pPr>
+        <w:spacing w:line="360" w:lineRule="auto"/>
+        <w:jc w:val="both"/>
+        <w:rPr>
+          <w:sz w:val="24"/>
+          <w:szCs w:val="24"/>
+          <w:lang w:val="en-GB"/>
+        </w:rPr>
+      </w:pPr>
+      <w:r>
+        <w:rPr>
+          <w:sz w:val="24"/>
+          <w:szCs w:val="24"/>
+          <w:lang w:val="en-GB"/>
+        </w:rPr>
+        <w:t>There are two variations of this program, the first in normal sales while the other is in sales in thousands.</w:t>
+      </w:r>
     </w:p>
     <w:p>
       <w:pPr>
@@ -2956,511 +4083,6 @@
         </w:rPr>
         <w:t>Prior to the final version release of the prototype developed, pilot test testing was performed in case of any syntax errors, logical errors, or any improvements to be made.</w:t>
       </w:r>
-    </w:p>
-    <w:p>
-      <w:pPr>
-        <w:spacing w:line="360" w:lineRule="auto"/>
-        <w:jc w:val="both"/>
-        <w:rPr>
-          <w:sz w:val="24"/>
-          <w:szCs w:val="24"/>
-          <w:lang w:val="en-GB"/>
-        </w:rPr>
-      </w:pPr>
-    </w:p>
-    <w:tbl>
-      <w:tblPr>
-        <w:tblStyle w:val="TableGrid"/>
-        <w:tblpPr w:leftFromText="180" w:rightFromText="180" w:vertAnchor="text" w:horzAnchor="margin" w:tblpXSpec="center" w:tblpY="137"/>
-        <w:tblW w:w="0" w:type="auto"/>
-        <w:tblLook w:val="04A0" w:firstRow="1" w:lastRow="0" w:firstColumn="1" w:lastColumn="0" w:noHBand="0" w:noVBand="1"/>
-      </w:tblPr>
-      <w:tblGrid>
-        <w:gridCol w:w="1413"/>
-        <w:gridCol w:w="2410"/>
-        <w:gridCol w:w="1433"/>
-        <w:gridCol w:w="1402"/>
-        <w:gridCol w:w="850"/>
-      </w:tblGrid>
-      <w:tr>
-        <w:trPr>
-          <w:trHeight w:val="182"/>
-        </w:trPr>
-        <w:tc>
-          <w:tcPr>
-            <w:tcW w:w="1413" w:type="dxa"/>
-          </w:tcPr>
-          <w:p>
-            <w:pPr>
-              <w:spacing w:line="360" w:lineRule="auto"/>
-              <w:jc w:val="both"/>
-              <w:rPr>
-                <w:sz w:val="24"/>
-                <w:szCs w:val="24"/>
-                <w:lang w:val="en-GB"/>
-              </w:rPr>
-            </w:pPr>
-            <w:r>
-              <w:rPr>
-                <w:sz w:val="24"/>
-                <w:szCs w:val="24"/>
-                <w:lang w:val="en-GB"/>
-              </w:rPr>
-              <w:t>Action</w:t>
-            </w:r>
-          </w:p>
-        </w:tc>
-        <w:tc>
-          <w:tcPr>
-            <w:tcW w:w="2410" w:type="dxa"/>
-          </w:tcPr>
-          <w:p>
-            <w:pPr>
-              <w:spacing w:line="360" w:lineRule="auto"/>
-              <w:jc w:val="both"/>
-              <w:rPr>
-                <w:sz w:val="24"/>
-                <w:szCs w:val="24"/>
-                <w:lang w:val="en-GB"/>
-              </w:rPr>
-            </w:pPr>
-            <w:r>
-              <w:rPr>
-                <w:sz w:val="24"/>
-                <w:szCs w:val="24"/>
-                <w:lang w:val="en-GB"/>
-              </w:rPr>
-              <w:t>Inputs/Function used</w:t>
-            </w:r>
-          </w:p>
-        </w:tc>
-        <w:tc>
-          <w:tcPr>
-            <w:tcW w:w="1433" w:type="dxa"/>
-          </w:tcPr>
-          <w:p>
-            <w:pPr>
-              <w:spacing w:line="360" w:lineRule="auto"/>
-              <w:jc w:val="both"/>
-              <w:rPr>
-                <w:sz w:val="24"/>
-                <w:szCs w:val="24"/>
-                <w:lang w:val="en-GB"/>
-              </w:rPr>
-            </w:pPr>
-            <w:r>
-              <w:rPr>
-                <w:sz w:val="24"/>
-                <w:szCs w:val="24"/>
-                <w:lang w:val="en-GB"/>
-              </w:rPr>
-              <w:t>Expected</w:t>
-            </w:r>
-          </w:p>
-        </w:tc>
-        <w:tc>
-          <w:tcPr>
-            <w:tcW w:w="1402" w:type="dxa"/>
-          </w:tcPr>
-          <w:p>
-            <w:pPr>
-              <w:spacing w:line="360" w:lineRule="auto"/>
-              <w:jc w:val="both"/>
-              <w:rPr>
-                <w:sz w:val="24"/>
-                <w:szCs w:val="24"/>
-                <w:lang w:val="en-GB"/>
-              </w:rPr>
-            </w:pPr>
-            <w:r>
-              <w:rPr>
-                <w:sz w:val="24"/>
-                <w:szCs w:val="24"/>
-                <w:lang w:val="en-GB"/>
-              </w:rPr>
-              <w:t>Actual</w:t>
-            </w:r>
-          </w:p>
-        </w:tc>
-        <w:tc>
-          <w:tcPr>
-            <w:tcW w:w="850" w:type="dxa"/>
-          </w:tcPr>
-          <w:p>
-            <w:pPr>
-              <w:spacing w:line="360" w:lineRule="auto"/>
-              <w:jc w:val="both"/>
-              <w:rPr>
-                <w:sz w:val="24"/>
-                <w:szCs w:val="24"/>
-                <w:lang w:val="en-GB"/>
-              </w:rPr>
-            </w:pPr>
-            <w:r>
-              <w:rPr>
-                <w:sz w:val="24"/>
-                <w:szCs w:val="24"/>
-                <w:lang w:val="en-GB"/>
-              </w:rPr>
-              <w:t>Pass</w:t>
-            </w:r>
-          </w:p>
-        </w:tc>
-      </w:tr>
-      <w:tr>
-        <w:trPr>
-          <w:trHeight w:val="1127"/>
-        </w:trPr>
-        <w:tc>
-          <w:tcPr>
-            <w:tcW w:w="1413" w:type="dxa"/>
-          </w:tcPr>
-          <w:p>
-            <w:pPr>
-              <w:spacing w:line="360" w:lineRule="auto"/>
-              <w:jc w:val="both"/>
-              <w:rPr>
-                <w:sz w:val="24"/>
-                <w:szCs w:val="24"/>
-                <w:lang w:val="en-GB"/>
-              </w:rPr>
-            </w:pPr>
-          </w:p>
-        </w:tc>
-        <w:tc>
-          <w:tcPr>
-            <w:tcW w:w="2410" w:type="dxa"/>
-          </w:tcPr>
-          <w:p>
-            <w:pPr>
-              <w:spacing w:line="360" w:lineRule="auto"/>
-              <w:jc w:val="both"/>
-              <w:rPr>
-                <w:sz w:val="24"/>
-                <w:szCs w:val="24"/>
-                <w:lang w:val="en-GB"/>
-              </w:rPr>
-            </w:pPr>
-          </w:p>
-        </w:tc>
-        <w:tc>
-          <w:tcPr>
-            <w:tcW w:w="1433" w:type="dxa"/>
-          </w:tcPr>
-          <w:p>
-            <w:pPr>
-              <w:spacing w:line="360" w:lineRule="auto"/>
-              <w:jc w:val="both"/>
-              <w:rPr>
-                <w:sz w:val="24"/>
-                <w:szCs w:val="24"/>
-                <w:lang w:val="en-GB"/>
-              </w:rPr>
-            </w:pPr>
-          </w:p>
-        </w:tc>
-        <w:tc>
-          <w:tcPr>
-            <w:tcW w:w="1402" w:type="dxa"/>
-          </w:tcPr>
-          <w:p>
-            <w:pPr>
-              <w:spacing w:line="360" w:lineRule="auto"/>
-              <w:jc w:val="both"/>
-              <w:rPr>
-                <w:sz w:val="24"/>
-                <w:szCs w:val="24"/>
-                <w:lang w:val="en-GB"/>
-              </w:rPr>
-            </w:pPr>
-          </w:p>
-        </w:tc>
-        <w:tc>
-          <w:tcPr>
-            <w:tcW w:w="850" w:type="dxa"/>
-          </w:tcPr>
-          <w:p>
-            <w:pPr>
-              <w:spacing w:line="360" w:lineRule="auto"/>
-              <w:jc w:val="both"/>
-              <w:rPr>
-                <w:sz w:val="24"/>
-                <w:szCs w:val="24"/>
-                <w:lang w:val="en-GB"/>
-              </w:rPr>
-            </w:pPr>
-          </w:p>
-        </w:tc>
-      </w:tr>
-      <w:tr>
-        <w:trPr>
-          <w:trHeight w:val="1169"/>
-        </w:trPr>
-        <w:tc>
-          <w:tcPr>
-            <w:tcW w:w="1413" w:type="dxa"/>
-          </w:tcPr>
-          <w:p>
-            <w:pPr>
-              <w:spacing w:line="360" w:lineRule="auto"/>
-              <w:jc w:val="both"/>
-              <w:rPr>
-                <w:sz w:val="24"/>
-                <w:szCs w:val="24"/>
-                <w:lang w:val="en-GB"/>
-              </w:rPr>
-            </w:pPr>
-          </w:p>
-        </w:tc>
-        <w:tc>
-          <w:tcPr>
-            <w:tcW w:w="2410" w:type="dxa"/>
-          </w:tcPr>
-          <w:p>
-            <w:pPr>
-              <w:spacing w:line="360" w:lineRule="auto"/>
-              <w:jc w:val="both"/>
-              <w:rPr>
-                <w:sz w:val="24"/>
-                <w:szCs w:val="24"/>
-                <w:lang w:val="en-GB"/>
-              </w:rPr>
-            </w:pPr>
-          </w:p>
-        </w:tc>
-        <w:tc>
-          <w:tcPr>
-            <w:tcW w:w="1433" w:type="dxa"/>
-          </w:tcPr>
-          <w:p>
-            <w:pPr>
-              <w:spacing w:line="360" w:lineRule="auto"/>
-              <w:jc w:val="both"/>
-              <w:rPr>
-                <w:sz w:val="24"/>
-                <w:szCs w:val="24"/>
-                <w:lang w:val="en-GB"/>
-              </w:rPr>
-            </w:pPr>
-          </w:p>
-        </w:tc>
-        <w:tc>
-          <w:tcPr>
-            <w:tcW w:w="1402" w:type="dxa"/>
-          </w:tcPr>
-          <w:p>
-            <w:pPr>
-              <w:spacing w:line="360" w:lineRule="auto"/>
-              <w:jc w:val="both"/>
-              <w:rPr>
-                <w:sz w:val="24"/>
-                <w:szCs w:val="24"/>
-                <w:lang w:val="en-GB"/>
-              </w:rPr>
-            </w:pPr>
-          </w:p>
-        </w:tc>
-        <w:tc>
-          <w:tcPr>
-            <w:tcW w:w="850" w:type="dxa"/>
-          </w:tcPr>
-          <w:p>
-            <w:pPr>
-              <w:spacing w:line="360" w:lineRule="auto"/>
-              <w:jc w:val="both"/>
-              <w:rPr>
-                <w:sz w:val="24"/>
-                <w:szCs w:val="24"/>
-                <w:lang w:val="en-GB"/>
-              </w:rPr>
-            </w:pPr>
-          </w:p>
-        </w:tc>
-      </w:tr>
-      <w:tr>
-        <w:trPr>
-          <w:trHeight w:val="1085"/>
-        </w:trPr>
-        <w:tc>
-          <w:tcPr>
-            <w:tcW w:w="1413" w:type="dxa"/>
-          </w:tcPr>
-          <w:p>
-            <w:pPr>
-              <w:spacing w:line="360" w:lineRule="auto"/>
-              <w:jc w:val="both"/>
-              <w:rPr>
-                <w:sz w:val="24"/>
-                <w:szCs w:val="24"/>
-                <w:lang w:val="en-GB"/>
-              </w:rPr>
-            </w:pPr>
-          </w:p>
-        </w:tc>
-        <w:tc>
-          <w:tcPr>
-            <w:tcW w:w="2410" w:type="dxa"/>
-          </w:tcPr>
-          <w:p>
-            <w:pPr>
-              <w:spacing w:line="360" w:lineRule="auto"/>
-              <w:jc w:val="both"/>
-              <w:rPr>
-                <w:sz w:val="24"/>
-                <w:szCs w:val="24"/>
-                <w:lang w:val="en-GB"/>
-              </w:rPr>
-            </w:pPr>
-          </w:p>
-        </w:tc>
-        <w:tc>
-          <w:tcPr>
-            <w:tcW w:w="1433" w:type="dxa"/>
-          </w:tcPr>
-          <w:p>
-            <w:pPr>
-              <w:spacing w:line="360" w:lineRule="auto"/>
-              <w:jc w:val="both"/>
-              <w:rPr>
-                <w:sz w:val="24"/>
-                <w:szCs w:val="24"/>
-                <w:lang w:val="en-GB"/>
-              </w:rPr>
-            </w:pPr>
-          </w:p>
-        </w:tc>
-        <w:tc>
-          <w:tcPr>
-            <w:tcW w:w="1402" w:type="dxa"/>
-          </w:tcPr>
-          <w:p>
-            <w:pPr>
-              <w:spacing w:line="360" w:lineRule="auto"/>
-              <w:jc w:val="both"/>
-              <w:rPr>
-                <w:sz w:val="24"/>
-                <w:szCs w:val="24"/>
-                <w:lang w:val="en-GB"/>
-              </w:rPr>
-            </w:pPr>
-          </w:p>
-        </w:tc>
-        <w:tc>
-          <w:tcPr>
-            <w:tcW w:w="850" w:type="dxa"/>
-          </w:tcPr>
-          <w:p>
-            <w:pPr>
-              <w:spacing w:line="360" w:lineRule="auto"/>
-              <w:jc w:val="both"/>
-              <w:rPr>
-                <w:sz w:val="24"/>
-                <w:szCs w:val="24"/>
-                <w:lang w:val="en-GB"/>
-              </w:rPr>
-            </w:pPr>
-          </w:p>
-        </w:tc>
-      </w:tr>
-    </w:tbl>
-    <w:p>
-      <w:pPr>
-        <w:spacing w:line="360" w:lineRule="auto"/>
-        <w:jc w:val="both"/>
-        <w:rPr>
-          <w:sz w:val="24"/>
-          <w:szCs w:val="24"/>
-          <w:lang w:val="en-GB"/>
-        </w:rPr>
-      </w:pPr>
-    </w:p>
-    <w:p>
-      <w:pPr>
-        <w:spacing w:line="360" w:lineRule="auto"/>
-        <w:jc w:val="both"/>
-        <w:rPr>
-          <w:sz w:val="24"/>
-          <w:szCs w:val="24"/>
-          <w:lang w:val="en-GB"/>
-        </w:rPr>
-      </w:pPr>
-    </w:p>
-    <w:p>
-      <w:pPr>
-        <w:spacing w:line="360" w:lineRule="auto"/>
-        <w:jc w:val="both"/>
-        <w:rPr>
-          <w:sz w:val="24"/>
-          <w:szCs w:val="24"/>
-          <w:lang w:val="en-GB"/>
-        </w:rPr>
-      </w:pPr>
-    </w:p>
-    <w:p>
-      <w:pPr>
-        <w:spacing w:line="360" w:lineRule="auto"/>
-        <w:jc w:val="both"/>
-        <w:rPr>
-          <w:sz w:val="24"/>
-          <w:szCs w:val="24"/>
-          <w:lang w:val="en-GB"/>
-        </w:rPr>
-      </w:pPr>
-    </w:p>
-    <w:p>
-      <w:pPr>
-        <w:spacing w:line="360" w:lineRule="auto"/>
-        <w:jc w:val="both"/>
-        <w:rPr>
-          <w:sz w:val="24"/>
-          <w:szCs w:val="24"/>
-          <w:lang w:val="en-GB"/>
-        </w:rPr>
-      </w:pPr>
-    </w:p>
-    <w:p>
-      <w:pPr>
-        <w:spacing w:line="360" w:lineRule="auto"/>
-        <w:jc w:val="both"/>
-        <w:rPr>
-          <w:sz w:val="24"/>
-          <w:szCs w:val="24"/>
-          <w:lang w:val="en-GB"/>
-        </w:rPr>
-      </w:pPr>
-    </w:p>
-    <w:p>
-      <w:pPr>
-        <w:spacing w:line="360" w:lineRule="auto"/>
-        <w:jc w:val="both"/>
-        <w:rPr>
-          <w:sz w:val="24"/>
-          <w:szCs w:val="24"/>
-          <w:lang w:val="en-GB"/>
-        </w:rPr>
-      </w:pPr>
-    </w:p>
-    <w:p>
-      <w:pPr>
-        <w:spacing w:line="360" w:lineRule="auto"/>
-        <w:jc w:val="both"/>
-        <w:rPr>
-          <w:sz w:val="24"/>
-          <w:szCs w:val="24"/>
-          <w:lang w:val="en-GB"/>
-        </w:rPr>
-      </w:pPr>
-    </w:p>
-    <w:p>
-      <w:pPr>
-        <w:spacing w:line="360" w:lineRule="auto"/>
-        <w:jc w:val="both"/>
-        <w:rPr>
-          <w:sz w:val="24"/>
-          <w:szCs w:val="24"/>
-          <w:lang w:val="en-GB"/>
-        </w:rPr>
-      </w:pPr>
     </w:p>
     <w:p>
       <w:pPr>
@@ -3482,13 +4104,13 @@
         <mc:AlternateContent>
           <mc:Choice Requires="wps">
             <w:drawing>
-              <wp:anchor distT="45720" distB="45720" distL="114300" distR="114300" simplePos="0" relativeHeight="251667456" behindDoc="0" locked="0" layoutInCell="1" allowOverlap="1" wp14:anchorId="0F3EC975" wp14:editId="7B8F38CF">
+              <wp:anchor distT="45720" distB="45720" distL="114300" distR="114300" simplePos="0" relativeHeight="251666432" behindDoc="0" locked="0" layoutInCell="1" allowOverlap="1" wp14:anchorId="0F3EC975" wp14:editId="51D5B701">
                 <wp:simplePos x="0" y="0"/>
                 <wp:positionH relativeFrom="margin">
                   <wp:align>center</wp:align>
                 </wp:positionH>
                 <wp:positionV relativeFrom="page">
-                  <wp:posOffset>7639326</wp:posOffset>
+                  <wp:posOffset>9514205</wp:posOffset>
                 </wp:positionV>
                 <wp:extent cx="1819275" cy="246380"/>
                 <wp:effectExtent l="0" t="0" r="0" b="1270"/>
@@ -3523,7 +4145,10 @@
                         <w:txbxContent>
                           <w:p>
                             <w:r>
-                              <w:t>Figure 3.5: Data loading testing</w:t>
+                              <w:t xml:space="preserve">Table </w:t>
+                            </w:r>
+                            <w:r>
+                              <w:t>3.5: Data loading testing</w:t>
                             </w:r>
                           </w:p>
                         </w:txbxContent>
@@ -3545,12 +4170,19 @@
           </mc:Choice>
           <mc:Fallback>
             <w:pict>
-              <v:shape w14:anchorId="0F3EC975" id="_x0000_s1033" type="#_x0000_t202" style="position:absolute;left:0;text-align:left;margin-left:0;margin-top:601.5pt;width:143.25pt;height:19.4pt;z-index:251667456;visibility:visible;mso-wrap-style:square;mso-width-percent:0;mso-height-percent:200;mso-wrap-distance-left:9pt;mso-wrap-distance-top:3.6pt;mso-wrap-distance-right:9pt;mso-wrap-distance-bottom:3.6pt;mso-position-horizontal:center;mso-position-horizontal-relative:margin;mso-position-vertical:absolute;mso-position-vertical-relative:page;mso-width-percent:0;mso-height-percent:200;mso-width-relative:margin;mso-height-relative:margin;v-text-anchor:top" o:gfxdata="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" filled="f" stroked="f">
+              <v:shapetype w14:anchorId="0F3EC975" id="_x0000_t202" coordsize="21600,21600" o:spt="202" path="m,l,21600r21600,l21600,xe">
+                <v:stroke joinstyle="miter"/>
+                <v:path gradientshapeok="t" o:connecttype="rect"/>
+              </v:shapetype>
+              <v:shape id="_x0000_s1036" type="#_x0000_t202" style="position:absolute;left:0;text-align:left;margin-left:0;margin-top:749.15pt;width:143.25pt;height:19.4pt;z-index:251666432;visibility:visible;mso-wrap-style:square;mso-width-percent:0;mso-height-percent:200;mso-wrap-distance-left:9pt;mso-wrap-distance-top:3.6pt;mso-wrap-distance-right:9pt;mso-wrap-distance-bottom:3.6pt;mso-position-horizontal:center;mso-position-horizontal-relative:margin;mso-position-vertical:absolute;mso-position-vertical-relative:page;mso-width-percent:0;mso-height-percent:200;mso-width-relative:margin;mso-height-relative:margin;v-text-anchor:top" o:gfxdata="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" filled="f" stroked="f">
                 <v:textbox style="mso-fit-shape-to-text:t">
                   <w:txbxContent>
                     <w:p>
                       <w:r>
-                        <w:t>Figure 3.5: Data loading testing</w:t>
+                        <w:t xml:space="preserve">Table </w:t>
+                      </w:r>
+                      <w:r>
+                        <w:t>3.5: Data loading testing</w:t>
                       </w:r>
                     </w:p>
                   </w:txbxContent>
@@ -3562,27 +4194,1397 @@
         </mc:AlternateContent>
       </w:r>
     </w:p>
-    <w:p>
-      <w:pPr>
-        <w:spacing w:line="360" w:lineRule="auto"/>
-        <w:jc w:val="both"/>
-        <w:rPr>
-          <w:sz w:val="24"/>
-          <w:szCs w:val="24"/>
-          <w:lang w:val="en-GB"/>
-        </w:rPr>
-      </w:pPr>
-    </w:p>
-    <w:p>
-      <w:pPr>
-        <w:spacing w:line="360" w:lineRule="auto"/>
-        <w:jc w:val="both"/>
-        <w:rPr>
-          <w:sz w:val="24"/>
-          <w:szCs w:val="24"/>
-          <w:lang w:val="en-GB"/>
-        </w:rPr>
-      </w:pPr>
+    <w:tbl>
+      <w:tblPr>
+        <w:tblStyle w:val="TableGrid"/>
+        <w:tblpPr w:leftFromText="180" w:rightFromText="180" w:vertAnchor="text" w:horzAnchor="margin" w:tblpY="137"/>
+        <w:tblW w:w="0" w:type="auto"/>
+        <w:tblLook w:val="04A0" w:firstRow="1" w:lastRow="0" w:firstColumn="1" w:lastColumn="0" w:noHBand="0" w:noVBand="1"/>
+      </w:tblPr>
+      <w:tblGrid>
+        <w:gridCol w:w="1838"/>
+        <w:gridCol w:w="2580"/>
+        <w:gridCol w:w="2523"/>
+        <w:gridCol w:w="2410"/>
+        <w:gridCol w:w="643"/>
+      </w:tblGrid>
+      <w:tr>
+        <w:trPr>
+          <w:trHeight w:val="416"/>
+        </w:trPr>
+        <w:tc>
+          <w:tcPr>
+            <w:tcW w:w="1838" w:type="dxa"/>
+          </w:tcPr>
+          <w:p>
+            <w:pPr>
+              <w:spacing w:line="360" w:lineRule="auto"/>
+              <w:jc w:val="both"/>
+              <w:rPr>
+                <w:sz w:val="24"/>
+                <w:szCs w:val="24"/>
+                <w:lang w:val="en-GB"/>
+              </w:rPr>
+            </w:pPr>
+            <w:r>
+              <w:rPr>
+                <w:sz w:val="24"/>
+                <w:szCs w:val="24"/>
+                <w:lang w:val="en-GB"/>
+              </w:rPr>
+              <w:t>Action</w:t>
+            </w:r>
+          </w:p>
+        </w:tc>
+        <w:tc>
+          <w:tcPr>
+            <w:tcW w:w="2580" w:type="dxa"/>
+          </w:tcPr>
+          <w:p>
+            <w:pPr>
+              <w:spacing w:line="360" w:lineRule="auto"/>
+              <w:jc w:val="both"/>
+              <w:rPr>
+                <w:sz w:val="24"/>
+                <w:szCs w:val="24"/>
+                <w:lang w:val="en-GB"/>
+              </w:rPr>
+            </w:pPr>
+            <w:r>
+              <w:rPr>
+                <w:sz w:val="24"/>
+                <w:szCs w:val="24"/>
+                <w:lang w:val="en-GB"/>
+              </w:rPr>
+              <w:t>Inputs/Function used</w:t>
+            </w:r>
+          </w:p>
+        </w:tc>
+        <w:tc>
+          <w:tcPr>
+            <w:tcW w:w="2523" w:type="dxa"/>
+          </w:tcPr>
+          <w:p>
+            <w:pPr>
+              <w:spacing w:line="360" w:lineRule="auto"/>
+              <w:jc w:val="both"/>
+              <w:rPr>
+                <w:sz w:val="24"/>
+                <w:szCs w:val="24"/>
+                <w:lang w:val="en-GB"/>
+              </w:rPr>
+            </w:pPr>
+            <w:r>
+              <w:rPr>
+                <w:sz w:val="24"/>
+                <w:szCs w:val="24"/>
+                <w:lang w:val="en-GB"/>
+              </w:rPr>
+              <w:t>Expected</w:t>
+            </w:r>
+          </w:p>
+        </w:tc>
+        <w:tc>
+          <w:tcPr>
+            <w:tcW w:w="2410" w:type="dxa"/>
+          </w:tcPr>
+          <w:p>
+            <w:pPr>
+              <w:spacing w:line="360" w:lineRule="auto"/>
+              <w:jc w:val="both"/>
+              <w:rPr>
+                <w:sz w:val="24"/>
+                <w:szCs w:val="24"/>
+                <w:lang w:val="en-GB"/>
+              </w:rPr>
+            </w:pPr>
+            <w:r>
+              <w:rPr>
+                <w:sz w:val="24"/>
+                <w:szCs w:val="24"/>
+                <w:lang w:val="en-GB"/>
+              </w:rPr>
+              <w:t>Actual</w:t>
+            </w:r>
+          </w:p>
+        </w:tc>
+        <w:tc>
+          <w:tcPr>
+            <w:tcW w:w="643" w:type="dxa"/>
+          </w:tcPr>
+          <w:p>
+            <w:pPr>
+              <w:spacing w:line="360" w:lineRule="auto"/>
+              <w:jc w:val="both"/>
+              <w:rPr>
+                <w:sz w:val="24"/>
+                <w:szCs w:val="24"/>
+                <w:lang w:val="en-GB"/>
+              </w:rPr>
+            </w:pPr>
+            <w:r>
+              <w:rPr>
+                <w:sz w:val="24"/>
+                <w:szCs w:val="24"/>
+                <w:lang w:val="en-GB"/>
+              </w:rPr>
+              <w:t>Pass</w:t>
+            </w:r>
+          </w:p>
+        </w:tc>
+      </w:tr>
+      <w:tr>
+        <w:trPr>
+          <w:trHeight w:val="1127"/>
+        </w:trPr>
+        <w:tc>
+          <w:tcPr>
+            <w:tcW w:w="1838" w:type="dxa"/>
+          </w:tcPr>
+          <w:p>
+            <w:pPr>
+              <w:spacing w:line="360" w:lineRule="auto"/>
+              <w:rPr>
+                <w:sz w:val="24"/>
+                <w:szCs w:val="24"/>
+                <w:lang w:val="en-GB"/>
+              </w:rPr>
+            </w:pPr>
+            <w:r>
+              <w:rPr>
+                <w:sz w:val="24"/>
+                <w:szCs w:val="24"/>
+                <w:lang w:val="en-GB"/>
+              </w:rPr>
+              <w:t>The data was loaded from the correct path in the excel worksheet</w:t>
+            </w:r>
+            <w:r>
+              <w:rPr>
+                <w:sz w:val="24"/>
+                <w:szCs w:val="24"/>
+                <w:lang w:val="en-GB"/>
+              </w:rPr>
+              <w:t>.</w:t>
+            </w:r>
+          </w:p>
+        </w:tc>
+        <w:tc>
+          <w:tcPr>
+            <w:tcW w:w="2580" w:type="dxa"/>
+          </w:tcPr>
+          <w:p>
+            <w:pPr>
+              <w:spacing w:line="360" w:lineRule="auto"/>
+              <w:rPr>
+                <w:sz w:val="24"/>
+                <w:szCs w:val="24"/>
+                <w:lang w:val="en-GB"/>
+              </w:rPr>
+            </w:pPr>
+            <w:proofErr w:type="spellStart"/>
+            <w:r>
+              <w:rPr>
+                <w:sz w:val="24"/>
+                <w:szCs w:val="24"/>
+                <w:lang w:val="en-GB"/>
+              </w:rPr>
+              <w:t>read_csv</w:t>
+            </w:r>
+            <w:proofErr w:type="spellEnd"/>
+            <w:r>
+              <w:rPr>
+                <w:sz w:val="24"/>
+                <w:szCs w:val="24"/>
+                <w:lang w:val="en-GB"/>
+              </w:rPr>
+              <w:t>(@path)</w:t>
+            </w:r>
+          </w:p>
+        </w:tc>
+        <w:tc>
+          <w:tcPr>
+            <w:tcW w:w="2523" w:type="dxa"/>
+          </w:tcPr>
+          <w:p>
+            <w:pPr>
+              <w:spacing w:line="360" w:lineRule="auto"/>
+              <w:rPr>
+                <w:sz w:val="24"/>
+                <w:szCs w:val="24"/>
+                <w:lang w:val="en-GB"/>
+              </w:rPr>
+            </w:pPr>
+            <w:r>
+              <w:rPr>
+                <w:sz w:val="24"/>
+                <w:szCs w:val="24"/>
+                <w:lang w:val="en-GB"/>
+              </w:rPr>
+              <w:t>From the excel worksheet, data is read, then placed into a data frame.</w:t>
+            </w:r>
+          </w:p>
+        </w:tc>
+        <w:tc>
+          <w:tcPr>
+            <w:tcW w:w="2410" w:type="dxa"/>
+          </w:tcPr>
+          <w:p>
+            <w:pPr>
+              <w:spacing w:line="360" w:lineRule="auto"/>
+              <w:rPr>
+                <w:sz w:val="24"/>
+                <w:szCs w:val="24"/>
+                <w:lang w:val="en-GB"/>
+              </w:rPr>
+            </w:pPr>
+            <w:r>
+              <w:rPr>
+                <w:sz w:val="24"/>
+                <w:szCs w:val="24"/>
+                <w:lang w:val="en-GB"/>
+              </w:rPr>
+              <w:t>Error indicated that an incorrect function was used.</w:t>
+            </w:r>
+          </w:p>
+        </w:tc>
+        <w:tc>
+          <w:tcPr>
+            <w:tcW w:w="643" w:type="dxa"/>
+          </w:tcPr>
+          <w:p>
+            <w:pPr>
+              <w:spacing w:line="360" w:lineRule="auto"/>
+              <w:rPr>
+                <w:sz w:val="24"/>
+                <w:szCs w:val="24"/>
+                <w:lang w:val="en-GB"/>
+              </w:rPr>
+            </w:pPr>
+            <w:r>
+              <w:rPr>
+                <w:sz w:val="24"/>
+                <w:szCs w:val="24"/>
+                <w:lang w:val="en-GB"/>
+              </w:rPr>
+              <w:t>No</w:t>
+            </w:r>
+          </w:p>
+        </w:tc>
+      </w:tr>
+      <w:tr>
+        <w:trPr>
+          <w:trHeight w:val="1169"/>
+        </w:trPr>
+        <w:tc>
+          <w:tcPr>
+            <w:tcW w:w="1838" w:type="dxa"/>
+          </w:tcPr>
+          <w:p>
+            <w:pPr>
+              <w:spacing w:line="360" w:lineRule="auto"/>
+              <w:rPr>
+                <w:sz w:val="24"/>
+                <w:szCs w:val="24"/>
+                <w:lang w:val="en-GB"/>
+              </w:rPr>
+            </w:pPr>
+            <w:r>
+              <w:rPr>
+                <w:sz w:val="24"/>
+                <w:szCs w:val="24"/>
+                <w:lang w:val="en-GB"/>
+              </w:rPr>
+              <w:t>The data was loaded from the correct path in the excel worksheet.</w:t>
+            </w:r>
+          </w:p>
+        </w:tc>
+        <w:tc>
+          <w:tcPr>
+            <w:tcW w:w="2580" w:type="dxa"/>
+          </w:tcPr>
+          <w:p>
+            <w:pPr>
+              <w:spacing w:line="360" w:lineRule="auto"/>
+              <w:rPr>
+                <w:sz w:val="24"/>
+                <w:szCs w:val="24"/>
+                <w:lang w:val="en-GB"/>
+              </w:rPr>
+            </w:pPr>
+            <w:proofErr w:type="spellStart"/>
+            <w:r>
+              <w:rPr>
+                <w:sz w:val="24"/>
+                <w:szCs w:val="24"/>
+                <w:lang w:val="en-GB"/>
+              </w:rPr>
+              <w:t>read_excel</w:t>
+            </w:r>
+            <w:proofErr w:type="spellEnd"/>
+            <w:r>
+              <w:rPr>
+                <w:sz w:val="24"/>
+                <w:szCs w:val="24"/>
+                <w:lang w:val="en-GB"/>
+              </w:rPr>
+              <w:t>(@path)</w:t>
+            </w:r>
+          </w:p>
+        </w:tc>
+        <w:tc>
+          <w:tcPr>
+            <w:tcW w:w="2523" w:type="dxa"/>
+          </w:tcPr>
+          <w:p>
+            <w:pPr>
+              <w:spacing w:line="360" w:lineRule="auto"/>
+              <w:rPr>
+                <w:sz w:val="24"/>
+                <w:szCs w:val="24"/>
+                <w:lang w:val="en-GB"/>
+              </w:rPr>
+            </w:pPr>
+            <w:r>
+              <w:rPr>
+                <w:sz w:val="24"/>
+                <w:szCs w:val="24"/>
+                <w:lang w:val="en-GB"/>
+              </w:rPr>
+              <w:t>From the excel worksheet, data is read, then placed into a data frame.</w:t>
+            </w:r>
+          </w:p>
+        </w:tc>
+        <w:tc>
+          <w:tcPr>
+            <w:tcW w:w="2410" w:type="dxa"/>
+          </w:tcPr>
+          <w:p>
+            <w:pPr>
+              <w:spacing w:line="360" w:lineRule="auto"/>
+              <w:rPr>
+                <w:sz w:val="24"/>
+                <w:szCs w:val="24"/>
+                <w:lang w:val="en-GB"/>
+              </w:rPr>
+            </w:pPr>
+            <w:r>
+              <w:rPr>
+                <w:sz w:val="24"/>
+                <w:szCs w:val="24"/>
+                <w:lang w:val="en-GB"/>
+              </w:rPr>
+              <w:t>From the excel worksheet, data is read, then placed into a data frame.</w:t>
+            </w:r>
+          </w:p>
+        </w:tc>
+        <w:tc>
+          <w:tcPr>
+            <w:tcW w:w="643" w:type="dxa"/>
+          </w:tcPr>
+          <w:p>
+            <w:pPr>
+              <w:spacing w:line="360" w:lineRule="auto"/>
+              <w:rPr>
+                <w:sz w:val="24"/>
+                <w:szCs w:val="24"/>
+                <w:lang w:val="en-GB"/>
+              </w:rPr>
+            </w:pPr>
+            <w:r>
+              <w:rPr>
+                <w:sz w:val="24"/>
+                <w:szCs w:val="24"/>
+                <w:lang w:val="en-GB"/>
+              </w:rPr>
+              <w:t>Yes</w:t>
+            </w:r>
+          </w:p>
+        </w:tc>
+      </w:tr>
+      <w:tr>
+        <w:trPr>
+          <w:trHeight w:val="1085"/>
+        </w:trPr>
+        <w:tc>
+          <w:tcPr>
+            <w:tcW w:w="1838" w:type="dxa"/>
+          </w:tcPr>
+          <w:p>
+            <w:pPr>
+              <w:spacing w:line="360" w:lineRule="auto"/>
+              <w:rPr>
+                <w:sz w:val="24"/>
+                <w:szCs w:val="24"/>
+                <w:lang w:val="en-GB"/>
+              </w:rPr>
+            </w:pPr>
+            <w:r>
+              <w:rPr>
+                <w:sz w:val="24"/>
+                <w:szCs w:val="24"/>
+                <w:lang w:val="en-GB"/>
+              </w:rPr>
+              <w:t>The data was loaded from an empty path in the excel worksheet.</w:t>
+            </w:r>
+          </w:p>
+        </w:tc>
+        <w:tc>
+          <w:tcPr>
+            <w:tcW w:w="2580" w:type="dxa"/>
+          </w:tcPr>
+          <w:p>
+            <w:pPr>
+              <w:spacing w:line="360" w:lineRule="auto"/>
+              <w:rPr>
+                <w:sz w:val="24"/>
+                <w:szCs w:val="24"/>
+                <w:lang w:val="en-GB"/>
+              </w:rPr>
+            </w:pPr>
+            <w:proofErr w:type="spellStart"/>
+            <w:r>
+              <w:rPr>
+                <w:sz w:val="24"/>
+                <w:szCs w:val="24"/>
+                <w:lang w:val="en-GB"/>
+              </w:rPr>
+              <w:t>read_excel</w:t>
+            </w:r>
+            <w:proofErr w:type="spellEnd"/>
+            <w:r>
+              <w:rPr>
+                <w:sz w:val="24"/>
+                <w:szCs w:val="24"/>
+                <w:lang w:val="en-GB"/>
+              </w:rPr>
+              <w:t>(@empty)</w:t>
+            </w:r>
+          </w:p>
+        </w:tc>
+        <w:tc>
+          <w:tcPr>
+            <w:tcW w:w="2523" w:type="dxa"/>
+          </w:tcPr>
+          <w:p>
+            <w:pPr>
+              <w:spacing w:line="360" w:lineRule="auto"/>
+              <w:rPr>
+                <w:sz w:val="24"/>
+                <w:szCs w:val="24"/>
+                <w:lang w:val="en-GB"/>
+              </w:rPr>
+            </w:pPr>
+            <w:r>
+              <w:rPr>
+                <w:sz w:val="24"/>
+                <w:szCs w:val="24"/>
+                <w:lang w:val="en-GB"/>
+              </w:rPr>
+              <w:t>An error indicating that the function requires a valid path.</w:t>
+            </w:r>
+          </w:p>
+        </w:tc>
+        <w:tc>
+          <w:tcPr>
+            <w:tcW w:w="2410" w:type="dxa"/>
+          </w:tcPr>
+          <w:p>
+            <w:pPr>
+              <w:spacing w:line="360" w:lineRule="auto"/>
+              <w:rPr>
+                <w:sz w:val="24"/>
+                <w:szCs w:val="24"/>
+                <w:lang w:val="en-GB"/>
+              </w:rPr>
+            </w:pPr>
+            <w:r>
+              <w:rPr>
+                <w:sz w:val="24"/>
+                <w:szCs w:val="24"/>
+                <w:lang w:val="en-GB"/>
+              </w:rPr>
+              <w:t>An error indicating that the function requires a valid path.</w:t>
+            </w:r>
+          </w:p>
+        </w:tc>
+        <w:tc>
+          <w:tcPr>
+            <w:tcW w:w="643" w:type="dxa"/>
+          </w:tcPr>
+          <w:p>
+            <w:pPr>
+              <w:spacing w:line="360" w:lineRule="auto"/>
+              <w:rPr>
+                <w:sz w:val="24"/>
+                <w:szCs w:val="24"/>
+                <w:lang w:val="en-GB"/>
+              </w:rPr>
+            </w:pPr>
+            <w:r>
+              <w:rPr>
+                <w:sz w:val="24"/>
+                <w:szCs w:val="24"/>
+                <w:lang w:val="en-GB"/>
+              </w:rPr>
+              <w:t>Yes</w:t>
+            </w:r>
+          </w:p>
+        </w:tc>
+      </w:tr>
+    </w:tbl>
+    <w:p>
+      <w:pPr>
+        <w:spacing w:line="360" w:lineRule="auto"/>
+        <w:jc w:val="both"/>
+        <w:rPr>
+          <w:sz w:val="24"/>
+          <w:szCs w:val="24"/>
+          <w:lang w:val="en-GB"/>
+        </w:rPr>
+      </w:pPr>
+    </w:p>
+    <w:tbl>
+      <w:tblPr>
+        <w:tblStyle w:val="TableGrid"/>
+        <w:tblpPr w:leftFromText="180" w:rightFromText="180" w:vertAnchor="text" w:horzAnchor="margin" w:tblpY="137"/>
+        <w:tblW w:w="0" w:type="auto"/>
+        <w:tblLook w:val="04A0" w:firstRow="1" w:lastRow="0" w:firstColumn="1" w:lastColumn="0" w:noHBand="0" w:noVBand="1"/>
+      </w:tblPr>
+      <w:tblGrid>
+        <w:gridCol w:w="1841"/>
+        <w:gridCol w:w="4091"/>
+        <w:gridCol w:w="1952"/>
+        <w:gridCol w:w="1929"/>
+        <w:gridCol w:w="643"/>
+      </w:tblGrid>
+      <w:tr>
+        <w:trPr>
+          <w:trHeight w:val="416"/>
+        </w:trPr>
+        <w:tc>
+          <w:tcPr>
+            <w:tcW w:w="1841" w:type="dxa"/>
+          </w:tcPr>
+          <w:p>
+            <w:pPr>
+              <w:spacing w:line="360" w:lineRule="auto"/>
+              <w:jc w:val="both"/>
+              <w:rPr>
+                <w:sz w:val="24"/>
+                <w:szCs w:val="24"/>
+                <w:lang w:val="en-GB"/>
+              </w:rPr>
+            </w:pPr>
+            <w:r>
+              <w:rPr>
+                <w:sz w:val="24"/>
+                <w:szCs w:val="24"/>
+                <w:lang w:val="en-GB"/>
+              </w:rPr>
+              <w:lastRenderedPageBreak/>
+              <w:t>Action</w:t>
+            </w:r>
+          </w:p>
+        </w:tc>
+        <w:tc>
+          <w:tcPr>
+            <w:tcW w:w="4091" w:type="dxa"/>
+          </w:tcPr>
+          <w:p>
+            <w:pPr>
+              <w:spacing w:line="360" w:lineRule="auto"/>
+              <w:jc w:val="both"/>
+              <w:rPr>
+                <w:sz w:val="24"/>
+                <w:szCs w:val="24"/>
+                <w:lang w:val="en-GB"/>
+              </w:rPr>
+            </w:pPr>
+            <w:r>
+              <w:rPr>
+                <w:sz w:val="24"/>
+                <w:szCs w:val="24"/>
+                <w:lang w:val="en-GB"/>
+              </w:rPr>
+              <w:t>Inputs/Function used</w:t>
+            </w:r>
+          </w:p>
+        </w:tc>
+        <w:tc>
+          <w:tcPr>
+            <w:tcW w:w="1952" w:type="dxa"/>
+          </w:tcPr>
+          <w:p>
+            <w:pPr>
+              <w:spacing w:line="360" w:lineRule="auto"/>
+              <w:jc w:val="both"/>
+              <w:rPr>
+                <w:sz w:val="24"/>
+                <w:szCs w:val="24"/>
+                <w:lang w:val="en-GB"/>
+              </w:rPr>
+            </w:pPr>
+            <w:r>
+              <w:rPr>
+                <w:sz w:val="24"/>
+                <w:szCs w:val="24"/>
+                <w:lang w:val="en-GB"/>
+              </w:rPr>
+              <w:t>Expected</w:t>
+            </w:r>
+          </w:p>
+        </w:tc>
+        <w:tc>
+          <w:tcPr>
+            <w:tcW w:w="1929" w:type="dxa"/>
+          </w:tcPr>
+          <w:p>
+            <w:pPr>
+              <w:spacing w:line="360" w:lineRule="auto"/>
+              <w:jc w:val="both"/>
+              <w:rPr>
+                <w:sz w:val="24"/>
+                <w:szCs w:val="24"/>
+                <w:lang w:val="en-GB"/>
+              </w:rPr>
+            </w:pPr>
+            <w:r>
+              <w:rPr>
+                <w:sz w:val="24"/>
+                <w:szCs w:val="24"/>
+                <w:lang w:val="en-GB"/>
+              </w:rPr>
+              <w:t>Actual</w:t>
+            </w:r>
+          </w:p>
+        </w:tc>
+        <w:tc>
+          <w:tcPr>
+            <w:tcW w:w="643" w:type="dxa"/>
+          </w:tcPr>
+          <w:p>
+            <w:pPr>
+              <w:spacing w:line="360" w:lineRule="auto"/>
+              <w:jc w:val="both"/>
+              <w:rPr>
+                <w:sz w:val="24"/>
+                <w:szCs w:val="24"/>
+                <w:lang w:val="en-GB"/>
+              </w:rPr>
+            </w:pPr>
+            <w:r>
+              <w:rPr>
+                <w:sz w:val="24"/>
+                <w:szCs w:val="24"/>
+                <w:lang w:val="en-GB"/>
+              </w:rPr>
+              <w:t>Pass</w:t>
+            </w:r>
+          </w:p>
+        </w:tc>
+      </w:tr>
+      <w:tr>
+        <w:trPr>
+          <w:trHeight w:val="1127"/>
+        </w:trPr>
+        <w:tc>
+          <w:tcPr>
+            <w:tcW w:w="1841" w:type="dxa"/>
+          </w:tcPr>
+          <w:p>
+            <w:pPr>
+              <w:spacing w:line="360" w:lineRule="auto"/>
+              <w:rPr>
+                <w:sz w:val="24"/>
+                <w:szCs w:val="24"/>
+                <w:lang w:val="en-GB"/>
+              </w:rPr>
+            </w:pPr>
+            <w:r>
+              <w:rPr>
+                <w:sz w:val="24"/>
+                <w:szCs w:val="24"/>
+                <w:lang w:val="en-GB"/>
+              </w:rPr>
+              <w:t>The number of periods in the model was used randomly.</w:t>
+            </w:r>
+          </w:p>
+        </w:tc>
+        <w:tc>
+          <w:tcPr>
+            <w:tcW w:w="4091" w:type="dxa"/>
+          </w:tcPr>
+          <w:p>
+            <w:pPr>
+              <w:spacing w:line="360" w:lineRule="auto"/>
+              <w:rPr>
+                <w:sz w:val="24"/>
+                <w:szCs w:val="24"/>
+                <w:lang w:val="en-GB"/>
+              </w:rPr>
+            </w:pPr>
+            <w:proofErr w:type="spellStart"/>
+            <w:r>
+              <w:rPr>
+                <w:sz w:val="24"/>
+                <w:szCs w:val="24"/>
+                <w:lang w:val="en-GB"/>
+              </w:rPr>
+              <w:t>test_forecast</w:t>
+            </w:r>
+            <w:proofErr w:type="spellEnd"/>
+            <w:r>
+              <w:rPr>
+                <w:sz w:val="24"/>
+                <w:szCs w:val="24"/>
+                <w:lang w:val="en-GB"/>
+              </w:rPr>
+              <w:t xml:space="preserve"> = </w:t>
+            </w:r>
+            <w:proofErr w:type="spellStart"/>
+            <w:r>
+              <w:rPr>
+                <w:sz w:val="24"/>
+                <w:szCs w:val="24"/>
+                <w:lang w:val="en-GB"/>
+              </w:rPr>
+              <w:t>stepwise_</w:t>
+            </w:r>
+            <w:proofErr w:type="gramStart"/>
+            <w:r>
+              <w:rPr>
+                <w:sz w:val="24"/>
+                <w:szCs w:val="24"/>
+                <w:lang w:val="en-GB"/>
+              </w:rPr>
+              <w:t>model.predict</w:t>
+            </w:r>
+            <w:proofErr w:type="spellEnd"/>
+            <w:proofErr w:type="gramEnd"/>
+            <w:r>
+              <w:rPr>
+                <w:sz w:val="24"/>
+                <w:szCs w:val="24"/>
+                <w:lang w:val="en-GB"/>
+              </w:rPr>
+              <w:t>(</w:t>
+            </w:r>
+            <w:proofErr w:type="spellStart"/>
+            <w:r>
+              <w:rPr>
+                <w:sz w:val="24"/>
+                <w:szCs w:val="24"/>
+                <w:lang w:val="en-GB"/>
+              </w:rPr>
+              <w:t>n_periods</w:t>
+            </w:r>
+            <w:proofErr w:type="spellEnd"/>
+            <w:r>
+              <w:rPr>
+                <w:sz w:val="24"/>
+                <w:szCs w:val="24"/>
+                <w:lang w:val="en-GB"/>
+              </w:rPr>
+              <w:t>=</w:t>
+            </w:r>
+            <w:r>
+              <w:rPr>
+                <w:sz w:val="24"/>
+                <w:szCs w:val="24"/>
+                <w:lang w:val="en-GB"/>
+              </w:rPr>
+              <w:t>60</w:t>
+            </w:r>
+            <w:r>
+              <w:rPr>
+                <w:sz w:val="24"/>
+                <w:szCs w:val="24"/>
+                <w:lang w:val="en-GB"/>
+              </w:rPr>
+              <w:t>)</w:t>
+            </w:r>
+          </w:p>
+          <w:p>
+            <w:pPr>
+              <w:spacing w:line="360" w:lineRule="auto"/>
+              <w:rPr>
+                <w:sz w:val="24"/>
+                <w:szCs w:val="24"/>
+                <w:lang w:val="en-GB"/>
+              </w:rPr>
+            </w:pPr>
+            <w:proofErr w:type="spellStart"/>
+            <w:r>
+              <w:rPr>
+                <w:sz w:val="24"/>
+                <w:szCs w:val="24"/>
+                <w:lang w:val="en-GB"/>
+              </w:rPr>
+              <w:t>future_forecast</w:t>
+            </w:r>
+            <w:proofErr w:type="spellEnd"/>
+            <w:r>
+              <w:rPr>
+                <w:sz w:val="24"/>
+                <w:szCs w:val="24"/>
+                <w:lang w:val="en-GB"/>
+              </w:rPr>
+              <w:t xml:space="preserve"> = </w:t>
+            </w:r>
+            <w:proofErr w:type="spellStart"/>
+            <w:r>
+              <w:rPr>
+                <w:sz w:val="24"/>
+                <w:szCs w:val="24"/>
+                <w:lang w:val="en-GB"/>
+              </w:rPr>
+              <w:t>stepwise_</w:t>
+            </w:r>
+            <w:proofErr w:type="gramStart"/>
+            <w:r>
+              <w:rPr>
+                <w:sz w:val="24"/>
+                <w:szCs w:val="24"/>
+                <w:lang w:val="en-GB"/>
+              </w:rPr>
+              <w:t>model.predict</w:t>
+            </w:r>
+            <w:proofErr w:type="spellEnd"/>
+            <w:proofErr w:type="gramEnd"/>
+            <w:r>
+              <w:rPr>
+                <w:sz w:val="24"/>
+                <w:szCs w:val="24"/>
+                <w:lang w:val="en-GB"/>
+              </w:rPr>
+              <w:t>(</w:t>
+            </w:r>
+            <w:proofErr w:type="spellStart"/>
+            <w:r>
+              <w:rPr>
+                <w:sz w:val="24"/>
+                <w:szCs w:val="24"/>
+                <w:lang w:val="en-GB"/>
+              </w:rPr>
+              <w:t>n_periods</w:t>
+            </w:r>
+            <w:proofErr w:type="spellEnd"/>
+            <w:r>
+              <w:rPr>
+                <w:sz w:val="24"/>
+                <w:szCs w:val="24"/>
+                <w:lang w:val="en-GB"/>
+              </w:rPr>
+              <w:t>=36</w:t>
+            </w:r>
+            <w:r>
+              <w:rPr>
+                <w:sz w:val="24"/>
+                <w:szCs w:val="24"/>
+                <w:lang w:val="en-GB"/>
+              </w:rPr>
+              <w:t>0</w:t>
+            </w:r>
+            <w:r>
+              <w:rPr>
+                <w:sz w:val="24"/>
+                <w:szCs w:val="24"/>
+                <w:lang w:val="en-GB"/>
+              </w:rPr>
+              <w:t>)</w:t>
+            </w:r>
+          </w:p>
+        </w:tc>
+        <w:tc>
+          <w:tcPr>
+            <w:tcW w:w="1952" w:type="dxa"/>
+          </w:tcPr>
+          <w:p>
+            <w:pPr>
+              <w:spacing w:line="360" w:lineRule="auto"/>
+              <w:rPr>
+                <w:sz w:val="24"/>
+                <w:szCs w:val="24"/>
+                <w:lang w:val="en-GB"/>
+              </w:rPr>
+            </w:pPr>
+            <w:r>
+              <w:rPr>
+                <w:sz w:val="24"/>
+                <w:szCs w:val="24"/>
+                <w:lang w:val="en-GB"/>
+              </w:rPr>
+              <w:t>The periods and new values were predicted.</w:t>
+            </w:r>
+          </w:p>
+        </w:tc>
+        <w:tc>
+          <w:tcPr>
+            <w:tcW w:w="1929" w:type="dxa"/>
+          </w:tcPr>
+          <w:p>
+            <w:pPr>
+              <w:spacing w:line="360" w:lineRule="auto"/>
+              <w:rPr>
+                <w:sz w:val="24"/>
+                <w:szCs w:val="24"/>
+                <w:lang w:val="en-GB"/>
+              </w:rPr>
+            </w:pPr>
+            <w:r>
+              <w:rPr>
+                <w:sz w:val="24"/>
+                <w:szCs w:val="24"/>
+                <w:lang w:val="en-GB"/>
+              </w:rPr>
+              <w:t xml:space="preserve">An error indicated that the function requires the value of the </w:t>
+            </w:r>
+            <w:proofErr w:type="spellStart"/>
+            <w:r>
+              <w:rPr>
+                <w:sz w:val="24"/>
+                <w:szCs w:val="24"/>
+                <w:lang w:val="en-GB"/>
+              </w:rPr>
+              <w:t>stepwise_model</w:t>
+            </w:r>
+            <w:proofErr w:type="spellEnd"/>
+            <w:r>
+              <w:rPr>
+                <w:sz w:val="24"/>
+                <w:szCs w:val="24"/>
+                <w:lang w:val="en-GB"/>
+              </w:rPr>
+              <w:t xml:space="preserve"> to be equal to the </w:t>
+            </w:r>
+            <w:proofErr w:type="gramStart"/>
+            <w:r>
+              <w:rPr>
+                <w:sz w:val="24"/>
+                <w:szCs w:val="24"/>
+                <w:lang w:val="en-GB"/>
+              </w:rPr>
+              <w:t>amount</w:t>
+            </w:r>
+            <w:proofErr w:type="gramEnd"/>
+            <w:r>
+              <w:rPr>
+                <w:sz w:val="24"/>
+                <w:szCs w:val="24"/>
+                <w:lang w:val="en-GB"/>
+              </w:rPr>
+              <w:t xml:space="preserve"> of rows.</w:t>
+            </w:r>
+          </w:p>
+        </w:tc>
+        <w:tc>
+          <w:tcPr>
+            <w:tcW w:w="643" w:type="dxa"/>
+          </w:tcPr>
+          <w:p>
+            <w:pPr>
+              <w:spacing w:line="360" w:lineRule="auto"/>
+              <w:rPr>
+                <w:sz w:val="24"/>
+                <w:szCs w:val="24"/>
+                <w:lang w:val="en-GB"/>
+              </w:rPr>
+            </w:pPr>
+            <w:r>
+              <w:rPr>
+                <w:sz w:val="24"/>
+                <w:szCs w:val="24"/>
+                <w:lang w:val="en-GB"/>
+              </w:rPr>
+              <w:t>No</w:t>
+            </w:r>
+          </w:p>
+        </w:tc>
+      </w:tr>
+      <w:tr>
+        <w:trPr>
+          <w:trHeight w:val="1169"/>
+        </w:trPr>
+        <w:tc>
+          <w:tcPr>
+            <w:tcW w:w="1841" w:type="dxa"/>
+          </w:tcPr>
+          <w:p>
+            <w:pPr>
+              <w:spacing w:line="360" w:lineRule="auto"/>
+              <w:rPr>
+                <w:sz w:val="24"/>
+                <w:szCs w:val="24"/>
+                <w:lang w:val="en-GB"/>
+              </w:rPr>
+            </w:pPr>
+            <w:r>
+              <w:rPr>
+                <w:sz w:val="24"/>
+                <w:szCs w:val="24"/>
+                <w:lang w:val="en-GB"/>
+              </w:rPr>
+              <w:t xml:space="preserve">The number of periods in the model was used </w:t>
+            </w:r>
+            <w:r>
+              <w:rPr>
+                <w:sz w:val="24"/>
+                <w:szCs w:val="24"/>
+                <w:lang w:val="en-GB"/>
+              </w:rPr>
+              <w:t>according to the number of test dataset rows.</w:t>
+            </w:r>
+          </w:p>
+        </w:tc>
+        <w:tc>
+          <w:tcPr>
+            <w:tcW w:w="4091" w:type="dxa"/>
+          </w:tcPr>
+          <w:p>
+            <w:pPr>
+              <w:spacing w:line="360" w:lineRule="auto"/>
+              <w:rPr>
+                <w:sz w:val="24"/>
+                <w:szCs w:val="24"/>
+                <w:lang w:val="en-GB"/>
+              </w:rPr>
+            </w:pPr>
+            <w:proofErr w:type="spellStart"/>
+            <w:r>
+              <w:rPr>
+                <w:sz w:val="24"/>
+                <w:szCs w:val="24"/>
+                <w:lang w:val="en-GB"/>
+              </w:rPr>
+              <w:t>test_forecast</w:t>
+            </w:r>
+            <w:proofErr w:type="spellEnd"/>
+            <w:r>
+              <w:rPr>
+                <w:sz w:val="24"/>
+                <w:szCs w:val="24"/>
+                <w:lang w:val="en-GB"/>
+              </w:rPr>
+              <w:t xml:space="preserve"> = </w:t>
+            </w:r>
+            <w:proofErr w:type="spellStart"/>
+            <w:r>
+              <w:rPr>
+                <w:sz w:val="24"/>
+                <w:szCs w:val="24"/>
+                <w:lang w:val="en-GB"/>
+              </w:rPr>
+              <w:t>stepwise_</w:t>
+            </w:r>
+            <w:proofErr w:type="gramStart"/>
+            <w:r>
+              <w:rPr>
+                <w:sz w:val="24"/>
+                <w:szCs w:val="24"/>
+                <w:lang w:val="en-GB"/>
+              </w:rPr>
+              <w:t>model.predict</w:t>
+            </w:r>
+            <w:proofErr w:type="spellEnd"/>
+            <w:proofErr w:type="gramEnd"/>
+            <w:r>
+              <w:rPr>
+                <w:sz w:val="24"/>
+                <w:szCs w:val="24"/>
+                <w:lang w:val="en-GB"/>
+              </w:rPr>
+              <w:t>(</w:t>
+            </w:r>
+            <w:proofErr w:type="spellStart"/>
+            <w:r>
+              <w:rPr>
+                <w:sz w:val="24"/>
+                <w:szCs w:val="24"/>
+                <w:lang w:val="en-GB"/>
+              </w:rPr>
+              <w:t>n_periods</w:t>
+            </w:r>
+            <w:proofErr w:type="spellEnd"/>
+            <w:r>
+              <w:rPr>
+                <w:sz w:val="24"/>
+                <w:szCs w:val="24"/>
+                <w:lang w:val="en-GB"/>
+              </w:rPr>
+              <w:t>=2)</w:t>
+            </w:r>
+          </w:p>
+          <w:p>
+            <w:pPr>
+              <w:spacing w:line="360" w:lineRule="auto"/>
+              <w:rPr>
+                <w:sz w:val="24"/>
+                <w:szCs w:val="24"/>
+                <w:lang w:val="en-GB"/>
+              </w:rPr>
+            </w:pPr>
+            <w:proofErr w:type="spellStart"/>
+            <w:r>
+              <w:rPr>
+                <w:sz w:val="24"/>
+                <w:szCs w:val="24"/>
+                <w:lang w:val="en-GB"/>
+              </w:rPr>
+              <w:t>future_forecast</w:t>
+            </w:r>
+            <w:proofErr w:type="spellEnd"/>
+            <w:r>
+              <w:rPr>
+                <w:sz w:val="24"/>
+                <w:szCs w:val="24"/>
+                <w:lang w:val="en-GB"/>
+              </w:rPr>
+              <w:t xml:space="preserve"> = </w:t>
+            </w:r>
+            <w:proofErr w:type="spellStart"/>
+            <w:r>
+              <w:rPr>
+                <w:sz w:val="24"/>
+                <w:szCs w:val="24"/>
+                <w:lang w:val="en-GB"/>
+              </w:rPr>
+              <w:t>stepwise_</w:t>
+            </w:r>
+            <w:proofErr w:type="gramStart"/>
+            <w:r>
+              <w:rPr>
+                <w:sz w:val="24"/>
+                <w:szCs w:val="24"/>
+                <w:lang w:val="en-GB"/>
+              </w:rPr>
+              <w:t>model.predict</w:t>
+            </w:r>
+            <w:proofErr w:type="spellEnd"/>
+            <w:proofErr w:type="gramEnd"/>
+            <w:r>
+              <w:rPr>
+                <w:sz w:val="24"/>
+                <w:szCs w:val="24"/>
+                <w:lang w:val="en-GB"/>
+              </w:rPr>
+              <w:t>(</w:t>
+            </w:r>
+            <w:proofErr w:type="spellStart"/>
+            <w:r>
+              <w:rPr>
+                <w:sz w:val="24"/>
+                <w:szCs w:val="24"/>
+                <w:lang w:val="en-GB"/>
+              </w:rPr>
+              <w:t>n_periods</w:t>
+            </w:r>
+            <w:proofErr w:type="spellEnd"/>
+            <w:r>
+              <w:rPr>
+                <w:sz w:val="24"/>
+                <w:szCs w:val="24"/>
+                <w:lang w:val="en-GB"/>
+              </w:rPr>
+              <w:t>=36)</w:t>
+            </w:r>
+          </w:p>
+        </w:tc>
+        <w:tc>
+          <w:tcPr>
+            <w:tcW w:w="1952" w:type="dxa"/>
+          </w:tcPr>
+          <w:p>
+            <w:pPr>
+              <w:spacing w:line="360" w:lineRule="auto"/>
+              <w:rPr>
+                <w:sz w:val="24"/>
+                <w:szCs w:val="24"/>
+                <w:lang w:val="en-GB"/>
+              </w:rPr>
+            </w:pPr>
+            <w:r>
+              <w:rPr>
+                <w:sz w:val="24"/>
+                <w:szCs w:val="24"/>
+                <w:lang w:val="en-GB"/>
+              </w:rPr>
+              <w:t>The periods and new values were predicted</w:t>
+            </w:r>
+            <w:r>
+              <w:rPr>
+                <w:sz w:val="24"/>
+                <w:szCs w:val="24"/>
+                <w:lang w:val="en-GB"/>
+              </w:rPr>
+              <w:t>.</w:t>
+            </w:r>
+          </w:p>
+        </w:tc>
+        <w:tc>
+          <w:tcPr>
+            <w:tcW w:w="1929" w:type="dxa"/>
+          </w:tcPr>
+          <w:p>
+            <w:pPr>
+              <w:spacing w:line="360" w:lineRule="auto"/>
+              <w:rPr>
+                <w:sz w:val="24"/>
+                <w:szCs w:val="24"/>
+                <w:lang w:val="en-GB"/>
+              </w:rPr>
+            </w:pPr>
+            <w:r>
+              <w:rPr>
+                <w:sz w:val="24"/>
+                <w:szCs w:val="24"/>
+                <w:lang w:val="en-GB"/>
+              </w:rPr>
+              <w:t>The periods and new values were predicted.</w:t>
+            </w:r>
+          </w:p>
+        </w:tc>
+        <w:tc>
+          <w:tcPr>
+            <w:tcW w:w="643" w:type="dxa"/>
+          </w:tcPr>
+          <w:p>
+            <w:pPr>
+              <w:spacing w:line="360" w:lineRule="auto"/>
+              <w:rPr>
+                <w:sz w:val="24"/>
+                <w:szCs w:val="24"/>
+                <w:lang w:val="en-GB"/>
+              </w:rPr>
+            </w:pPr>
+            <w:r>
+              <w:rPr>
+                <w:sz w:val="24"/>
+                <w:szCs w:val="24"/>
+                <w:lang w:val="en-GB"/>
+              </w:rPr>
+              <w:t>Yes</w:t>
+            </w:r>
+          </w:p>
+        </w:tc>
+      </w:tr>
+    </w:tbl>
+    <w:p>
+      <w:pPr>
+        <w:spacing w:line="360" w:lineRule="auto"/>
+        <w:jc w:val="both"/>
+        <w:rPr>
+          <w:sz w:val="24"/>
+          <w:szCs w:val="24"/>
+          <w:lang w:val="en-GB"/>
+        </w:rPr>
+      </w:pPr>
+      <w:r>
+        <w:rPr>
+          <w:noProof/>
+          <w:sz w:val="24"/>
+          <w:szCs w:val="24"/>
+          <w:lang w:val="en-GB"/>
+        </w:rPr>
+        <mc:AlternateContent>
+          <mc:Choice Requires="wps">
+            <w:drawing>
+              <wp:anchor distT="45720" distB="45720" distL="114300" distR="114300" simplePos="0" relativeHeight="251672576" behindDoc="0" locked="0" layoutInCell="1" allowOverlap="1" wp14:anchorId="5E7DB3CD" wp14:editId="46A672CB">
+                <wp:simplePos x="0" y="0"/>
+                <wp:positionH relativeFrom="margin">
+                  <wp:align>center</wp:align>
+                </wp:positionH>
+                <wp:positionV relativeFrom="page">
+                  <wp:posOffset>4359275</wp:posOffset>
+                </wp:positionV>
+                <wp:extent cx="1658620" cy="233680"/>
+                <wp:effectExtent l="0" t="0" r="0" b="0"/>
+                <wp:wrapTopAndBottom/>
+                <wp:docPr id="12" name="Text Box 2"/>
+                <wp:cNvGraphicFramePr>
+                  <a:graphicFrameLocks xmlns:a="http://schemas.openxmlformats.org/drawingml/2006/main"/>
+                </wp:cNvGraphicFramePr>
+                <a:graphic xmlns:a="http://schemas.openxmlformats.org/drawingml/2006/main">
+                  <a:graphicData uri="http://schemas.microsoft.com/office/word/2010/wordprocessingShape">
+                    <wps:wsp>
+                      <wps:cNvSpPr txBox="1">
+                        <a:spLocks noChangeArrowheads="1"/>
+                      </wps:cNvSpPr>
+                      <wps:spPr bwMode="auto">
+                        <a:xfrm>
+                          <a:off x="0" y="0"/>
+                          <a:ext cx="1658620" cy="233680"/>
+                        </a:xfrm>
+                        <a:prstGeom prst="rect">
+                          <a:avLst/>
+                        </a:prstGeom>
+                        <a:noFill/>
+                        <a:ln w="9525">
+                          <a:noFill/>
+                          <a:miter lim="800000"/>
+                          <a:headEnd/>
+                          <a:tailEnd/>
+                        </a:ln>
+                      </wps:spPr>
+                      <wps:txbx>
+                        <w:txbxContent>
+                          <w:p>
+                            <w:r>
+                              <w:t>Table 3.</w:t>
+                            </w:r>
+                            <w:r>
+                              <w:t>6</w:t>
+                            </w:r>
+                            <w:r>
+                              <w:t xml:space="preserve">: </w:t>
+                            </w:r>
+                            <w:r>
+                              <w:t>Forecasting value</w:t>
+                            </w:r>
+                          </w:p>
+                        </w:txbxContent>
+                      </wps:txbx>
+                      <wps:bodyPr rot="0" vert="horz" wrap="square" lIns="91440" tIns="45720" rIns="91440" bIns="45720" anchor="t" anchorCtr="0">
+                        <a:noAutofit/>
+                      </wps:bodyPr>
+                    </wps:wsp>
+                  </a:graphicData>
+                </a:graphic>
+                <wp14:sizeRelH relativeFrom="margin">
+                  <wp14:pctWidth>0</wp14:pctWidth>
+                </wp14:sizeRelH>
+                <wp14:sizeRelV relativeFrom="margin">
+                  <wp14:pctHeight>0</wp14:pctHeight>
+                </wp14:sizeRelV>
+              </wp:anchor>
+            </w:drawing>
+          </mc:Choice>
+          <mc:Fallback>
+            <w:pict>
+              <v:shape w14:anchorId="5E7DB3CD" id="_x0000_s1037" type="#_x0000_t202" style="position:absolute;left:0;text-align:left;margin-left:0;margin-top:343.25pt;width:130.6pt;height:18.4pt;z-index:251672576;visibility:visible;mso-wrap-style:square;mso-width-percent:0;mso-height-percent:0;mso-wrap-distance-left:9pt;mso-wrap-distance-top:3.6pt;mso-wrap-distance-right:9pt;mso-wrap-distance-bottom:3.6pt;mso-position-horizontal:center;mso-position-horizontal-relative:margin;mso-position-vertical:absolute;mso-position-vertical-relative:page;mso-width-percent:0;mso-height-percent:0;mso-width-relative:margin;mso-height-relative:margin;v-text-anchor:top" o:gfxdata="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" filled="f" stroked="f">
+                <v:textbox>
+                  <w:txbxContent>
+                    <w:p>
+                      <w:r>
+                        <w:t>Table 3.</w:t>
+                      </w:r>
+                      <w:r>
+                        <w:t>6</w:t>
+                      </w:r>
+                      <w:r>
+                        <w:t xml:space="preserve">: </w:t>
+                      </w:r>
+                      <w:r>
+                        <w:t>Forecasting value</w:t>
+                      </w:r>
+                    </w:p>
+                  </w:txbxContent>
+                </v:textbox>
+                <w10:wrap type="topAndBottom" anchorx="margin" anchory="page"/>
+              </v:shape>
+            </w:pict>
+          </mc:Fallback>
+        </mc:AlternateContent>
+      </w:r>
     </w:p>
     <w:p>
       <w:pPr>
@@ -3641,6 +5643,129 @@
           <w:lang w:val="en-GB"/>
         </w:rPr>
       </w:pPr>
+      <w:r>
+        <w:rPr>
+          <w:sz w:val="24"/>
+          <w:szCs w:val="24"/>
+          <w:lang w:val="en-GB"/>
+        </w:rPr>
+        <w:t>A</w:t>
+      </w:r>
+      <w:r>
+        <w:rPr>
+          <w:sz w:val="24"/>
+          <w:szCs w:val="24"/>
+          <w:lang w:val="en-GB"/>
+        </w:rPr>
+        <w:t xml:space="preserve">lthough a total of </w:t>
+      </w:r>
+      <w:r>
+        <w:rPr>
+          <w:sz w:val="24"/>
+          <w:szCs w:val="24"/>
+          <w:lang w:val="en-GB"/>
+        </w:rPr>
+        <w:t>53</w:t>
+      </w:r>
+      <w:r>
+        <w:rPr>
+          <w:sz w:val="24"/>
+          <w:szCs w:val="24"/>
+          <w:lang w:val="en-GB"/>
+        </w:rPr>
+        <w:t xml:space="preserve"> participants covered a 10% margin of error on the Maltese population</w:t>
+      </w:r>
+      <w:r>
+        <w:rPr>
+          <w:sz w:val="24"/>
+          <w:szCs w:val="24"/>
+          <w:lang w:val="en-GB"/>
+        </w:rPr>
+        <w:t xml:space="preserve"> in the online survey</w:t>
+      </w:r>
+      <w:r>
+        <w:rPr>
+          <w:sz w:val="24"/>
+          <w:szCs w:val="24"/>
+          <w:lang w:val="en-GB"/>
+        </w:rPr>
+        <w:t xml:space="preserve">, </w:t>
+      </w:r>
+      <w:r>
+        <w:rPr>
+          <w:sz w:val="24"/>
+          <w:szCs w:val="24"/>
+          <w:lang w:val="en-GB"/>
+        </w:rPr>
+        <w:t>sampling errors were still present</w:t>
+      </w:r>
+      <w:r>
+        <w:rPr>
+          <w:sz w:val="24"/>
+          <w:szCs w:val="24"/>
+          <w:lang w:val="en-GB"/>
+        </w:rPr>
+        <w:t>.</w:t>
+      </w:r>
+      <w:r>
+        <w:rPr>
+          <w:sz w:val="24"/>
+          <w:szCs w:val="24"/>
+          <w:lang w:val="en-GB"/>
+        </w:rPr>
+        <w:t xml:space="preserve"> Primarily, a small proportion of prejudice may perhaps been present within the balancing of the participants’ genders. Secondly,</w:t>
+      </w:r>
+      <w:r>
+        <w:rPr>
+          <w:sz w:val="24"/>
+          <w:szCs w:val="24"/>
+          <w:lang w:val="en-GB"/>
+        </w:rPr>
+        <w:t xml:space="preserve"> partakers were provided with a video and descriptions of key technical words, however, this does not secure that the context was fully understanded by the respondents. As a result of this misunderstanding, questions with technical qualities would have been answered incorrectly or randomly. Lastly, the age groups of the participants</w:t>
+      </w:r>
+      <w:r>
+        <w:rPr>
+          <w:sz w:val="24"/>
+          <w:szCs w:val="24"/>
+          <w:lang w:val="en-GB"/>
+        </w:rPr>
+        <w:t xml:space="preserve"> were slightly unbalanced, since the majority of submissions were within one age group.</w:t>
+      </w:r>
+      <w:r>
+        <w:rPr>
+          <w:sz w:val="24"/>
+          <w:szCs w:val="24"/>
+          <w:lang w:val="en-GB"/>
+        </w:rPr>
+        <w:t xml:space="preserve"> </w:t>
+      </w:r>
+      <w:r>
+        <w:rPr>
+          <w:sz w:val="24"/>
+          <w:szCs w:val="24"/>
+          <w:lang w:val="en-GB"/>
+        </w:rPr>
+        <w:t>As seen on the tables above</w:t>
+      </w:r>
+      <w:r>
+        <w:rPr>
+          <w:sz w:val="24"/>
+          <w:szCs w:val="24"/>
+          <w:lang w:val="en-GB"/>
+        </w:rPr>
+        <w:t xml:space="preserve">, the prototype included both syntax and logical errors, and these have been solved through revision of code. </w:t>
+      </w:r>
+    </w:p>
+    <w:p>
+      <w:pPr>
+        <w:spacing w:line="360" w:lineRule="auto"/>
+        <w:jc w:val="both"/>
+        <w:rPr>
+          <w:sz w:val="24"/>
+          <w:szCs w:val="24"/>
+          <w:lang w:val="en-GB"/>
+        </w:rPr>
+      </w:pPr>
     </w:p>
     <w:p>
       <w:pPr>
@@ -3726,7 +5851,34 @@
           <w:szCs w:val="24"/>
           <w:lang w:val="en-GB"/>
         </w:rPr>
-        <w:t xml:space="preserve"> collected by not providing admission of the study findings to anyone but the permitted personnel. </w:t>
+        <w:t xml:space="preserve"> collected by not providing admission of the study findings to anyone but the permitted personnel. The design of the survey provides an anonymity throughout both participation as well as data the input of data. Names, surnames, addresses, emails, and personal </w:t>
+      </w:r>
+      <w:r>
+        <w:rPr>
+          <w:color w:val="000000"/>
+          <w:sz w:val="24"/>
+          <w:szCs w:val="24"/>
+          <w:lang w:val="en-GB"/>
+        </w:rPr>
+        <w:t>information</w:t>
+      </w:r>
+      <w:r>
+        <w:rPr>
+          <w:color w:val="000000"/>
+          <w:sz w:val="24"/>
+          <w:szCs w:val="24"/>
+          <w:lang w:val="en-GB"/>
+        </w:rPr>
+        <w:t xml:space="preserve"> have not been taken in this survey.</w:t>
+      </w:r>
+      <w:r>
+        <w:rPr>
+          <w:color w:val="000000"/>
+          <w:sz w:val="24"/>
+          <w:szCs w:val="24"/>
+          <w:lang w:val="en-GB"/>
+        </w:rPr>
+        <w:t xml:space="preserve"> Participants were not involved in any physical harm as the information was gathered online and at the convenience of the participant. Regarding moral harm, this was greatly avoided due to a short, accurate video regarding key technical words was provided to better understand the subject. Moreover, questions in the survey were straight </w:t>
       </w:r>
       <w:r>
         <w:rPr>
@@ -3736,34 +5888,7 @@
           <w:lang w:val="en-GB"/>
         </w:rPr>
         <w:lastRenderedPageBreak/>
-        <w:t xml:space="preserve">The design of the survey provides an anonymity throughout both participation as well as data the input of data. Names, surnames, addresses, emails, and personal </w:t>
-      </w:r>
-      <w:r>
-        <w:rPr>
-          <w:color w:val="000000"/>
-          <w:sz w:val="24"/>
-          <w:szCs w:val="24"/>
-          <w:lang w:val="en-GB"/>
-        </w:rPr>
-        <w:t>information</w:t>
-      </w:r>
-      <w:r>
-        <w:rPr>
-          <w:color w:val="000000"/>
-          <w:sz w:val="24"/>
-          <w:szCs w:val="24"/>
-          <w:lang w:val="en-GB"/>
-        </w:rPr>
-        <w:t xml:space="preserve"> have not been taken in this survey.</w:t>
-      </w:r>
-      <w:r>
-        <w:rPr>
-          <w:color w:val="000000"/>
-          <w:sz w:val="24"/>
-          <w:szCs w:val="24"/>
-          <w:lang w:val="en-GB"/>
-        </w:rPr>
-        <w:t xml:space="preserve"> Participants were not involved in any physical harm as the information was gathered online and at the convenience of the participant. Regarding moral harm, this was greatly avoided due to a short, accurate video regarding key technical words was provided to better understand the subject. Moreover, questions in the survey were straight to the point for participants to easily understand what is being asked from them. </w:t>
+        <w:t xml:space="preserve">to the point for participants to easily understand what is being asked from them. </w:t>
       </w:r>
       <w:r>
         <w:rPr>
@@ -3880,7 +6005,23 @@
           <w:szCs w:val="24"/>
           <w:lang w:val="en-GB"/>
         </w:rPr>
-        <w:t>This chapter discussed the research methodologies validity and reliability with relation to the topic chosen. Additionally, this chapter included the research strategy, data collection methods and tools, prototype, pilot testing, errors, ethical consideration, and conclusion. In the next chapter the analysis of results will be discussed in detail and will include the data analysis method, analysis and discussion of the online survey, analysis and discussion of the experiment, analysis and discussion in relation to the literature and analysis and discussion in relation to the hypothesis and research questions.</w:t>
+        <w:t xml:space="preserve">This chapter discussed the research methodologies validity and reliability with relation to the topic chosen. Additionally, this chapter included the research strategy, data collection methods and tools, prototype, pilot testing, errors, ethical consideration, and conclusion. In the next chapter the analysis of results will be discussed in detail and will include the data analysis method, analysis and discussion of the online survey, analysis and discussion of the experiment, </w:t>
+      </w:r>
+      <w:r>
+        <w:rPr>
+          <w:sz w:val="24"/>
+          <w:szCs w:val="24"/>
+          <w:lang w:val="en-GB"/>
+        </w:rPr>
+        <w:t>analysis,</w:t>
+      </w:r>
+      <w:r>
+        <w:rPr>
+          <w:sz w:val="24"/>
+          <w:szCs w:val="24"/>
+          <w:lang w:val="en-GB"/>
+        </w:rPr>
+        <w:t xml:space="preserve"> and discussion in relation to the literature and analysis and discussion in relation to the hypothesis and research questions.</w:t>
       </w:r>
     </w:p>
     <w:sectPr>
@@ -4386,6 +6527,22 @@
       </w:tblBorders>
     </w:tblPr>
   </w:style>
+  <w:style w:type="paragraph" w:styleId="Revision">
+    <w:name w:val="Revision"/>
+    <w:hidden/>
+    <w:uiPriority w:val="99"/>
+    <w:semiHidden/>
+    <w:rsid w:val="00BA554F"/>
+    <w:pPr>
+      <w:spacing w:after="0" w:line="240" w:lineRule="auto"/>
+    </w:pPr>
+    <w:rPr>
+      <w:rFonts w:ascii="Times New Roman" w:eastAsia="Times New Roman" w:hAnsi="Times New Roman" w:cs="Times New Roman"/>
+      <w:sz w:val="20"/>
+      <w:szCs w:val="20"/>
+      <w:lang w:val="en-US"/>
+    </w:rPr>
+  </w:style>
 </w:styles>
 </file>
 

</xml_diff>